<commit_message>
Updates to Simple Simon html, CSS & basic JS function for click event
</commit_message>
<xml_diff>
--- a/public/Simple Simon Game.docx
+++ b/public/Simple Simon Game.docx
@@ -1383,6 +1383,74 @@
       <w:pPr>
         <w:pStyle w:val="ListParagraph"/>
         <w:numPr>
+          <w:ilvl w:val="2"/>
+          <w:numId w:val="7"/>
+        </w:numPr>
+        <w:shd w:val="clear" w:color="auto" w:fill="FFFFFF"/>
+        <w:spacing w:before="100" w:beforeAutospacing="1" w:after="100" w:afterAutospacing="1"/>
+        <w:contextualSpacing w:val="0"/>
+        <w:rPr>
+          <w:rFonts w:ascii="Helvetica Neue" w:eastAsia="Times New Roman" w:hAnsi="Helvetica Neue" w:cs="Times New Roman"/>
+          <w:iCs w:val="0"/>
+          <w:color w:val="333333"/>
+          <w:spacing w:val="3"/>
+          <w:sz w:val="24"/>
+          <w:szCs w:val="24"/>
+        </w:rPr>
+      </w:pPr>
+      <w:r>
+        <w:rPr>
+          <w:rFonts w:ascii="Helvetica Neue" w:eastAsia="Times New Roman" w:hAnsi="Helvetica Neue" w:cs="Times New Roman"/>
+          <w:iCs w:val="0"/>
+          <w:color w:val="333333"/>
+          <w:spacing w:val="3"/>
+          <w:sz w:val="24"/>
+          <w:szCs w:val="24"/>
+        </w:rPr>
+        <w:t xml:space="preserve">Empty </w:t>
+      </w:r>
+      <w:proofErr w:type="spellStart"/>
+      <w:r>
+        <w:rPr>
+          <w:rFonts w:ascii="Helvetica Neue" w:eastAsia="Times New Roman" w:hAnsi="Helvetica Neue" w:cs="Times New Roman"/>
+          <w:iCs w:val="0"/>
+          <w:color w:val="333333"/>
+          <w:spacing w:val="3"/>
+          <w:sz w:val="24"/>
+          <w:szCs w:val="24"/>
+        </w:rPr>
+        <w:t>divs</w:t>
+      </w:r>
+      <w:proofErr w:type="spellEnd"/>
+      <w:r>
+        <w:rPr>
+          <w:rFonts w:ascii="Helvetica Neue" w:eastAsia="Times New Roman" w:hAnsi="Helvetica Neue" w:cs="Times New Roman"/>
+          <w:iCs w:val="0"/>
+          <w:color w:val="333333"/>
+          <w:spacing w:val="3"/>
+          <w:sz w:val="24"/>
+          <w:szCs w:val="24"/>
+        </w:rPr>
+        <w:t xml:space="preserve"> </w:t>
+      </w:r>
+      <w:bookmarkStart w:id="0" w:name="_GoBack"/>
+      <w:bookmarkEnd w:id="0"/>
+      <w:r>
+        <w:rPr>
+          <w:rFonts w:ascii="Helvetica Neue" w:eastAsia="Times New Roman" w:hAnsi="Helvetica Neue" w:cs="Times New Roman"/>
+          <w:iCs w:val="0"/>
+          <w:color w:val="333333"/>
+          <w:spacing w:val="3"/>
+          <w:sz w:val="24"/>
+          <w:szCs w:val="24"/>
+        </w:rPr>
+        <w:t>as placeholders for the sound file</w:t>
+      </w:r>
+    </w:p>
+    <w:p>
+      <w:pPr>
+        <w:pStyle w:val="ListParagraph"/>
+        <w:numPr>
           <w:ilvl w:val="0"/>
           <w:numId w:val="7"/>
         </w:numPr>
@@ -1606,18 +1674,7 @@
           <w:sz w:val="24"/>
           <w:szCs w:val="24"/>
         </w:rPr>
-        <w:t>Click event button to start gam</w:t>
-      </w:r>
-      <w:r>
-        <w:rPr>
-          <w:rFonts w:ascii="Helvetica Neue" w:eastAsia="Times New Roman" w:hAnsi="Helvetica Neue" w:cs="Times New Roman"/>
-          <w:iCs w:val="0"/>
-          <w:color w:val="333333"/>
-          <w:spacing w:val="3"/>
-          <w:sz w:val="24"/>
-          <w:szCs w:val="24"/>
-        </w:rPr>
-        <w:t>e</w:t>
+        <w:t>Click event button to start game</w:t>
       </w:r>
     </w:p>
     <w:p>
@@ -1952,23 +2009,6 @@
     <w:p>
       <w:pPr>
         <w:pStyle w:val="ListParagraph"/>
-        <w:shd w:val="clear" w:color="auto" w:fill="FFFFFF"/>
-        <w:spacing w:before="100" w:beforeAutospacing="1" w:after="100" w:afterAutospacing="1"/>
-        <w:ind w:left="2160"/>
-        <w:contextualSpacing w:val="0"/>
-        <w:rPr>
-          <w:rFonts w:ascii="Helvetica Neue" w:eastAsia="Times New Roman" w:hAnsi="Helvetica Neue" w:cs="Times New Roman"/>
-          <w:iCs w:val="0"/>
-          <w:color w:val="333333"/>
-          <w:spacing w:val="3"/>
-          <w:sz w:val="24"/>
-          <w:szCs w:val="24"/>
-        </w:rPr>
-      </w:pPr>
-    </w:p>
-    <w:p>
-      <w:pPr>
-        <w:pStyle w:val="ListParagraph"/>
         <w:numPr>
           <w:ilvl w:val="0"/>
           <w:numId w:val="7"/>
@@ -2602,8 +2642,6 @@
       <w:r>
         <w:t xml:space="preserve">color += </w:t>
       </w:r>
-      <w:bookmarkStart w:id="0" w:name="_GoBack"/>
-      <w:bookmarkEnd w:id="0"/>
     </w:p>
     <w:sectPr>
       <w:pgSz w:w="12240" w:h="15840"/>

</xml_diff>

<commit_message>
New functions for simple simon project - still in process
</commit_message>
<xml_diff>
--- a/public/Simple Simon Game.docx
+++ b/public/Simple Simon Game.docx
@@ -104,15 +104,7 @@
     </w:p>
     <w:p>
       <w:r>
-        <w:t xml:space="preserve"> +        One person </w:t>
-      </w:r>
-      <w:proofErr w:type="gramStart"/>
-      <w:r>
-        <w:t>write</w:t>
-      </w:r>
-      <w:proofErr w:type="gramEnd"/>
-      <w:r>
-        <w:t xml:space="preserve"> code (driver)</w:t>
+        <w:t xml:space="preserve"> +        One person write code (driver)</w:t>
       </w:r>
     </w:p>
     <w:p>
@@ -137,15 +129,7 @@
     </w:p>
     <w:p>
       <w:r>
-        <w:t xml:space="preserve"> +    - Don't use </w:t>
-      </w:r>
-      <w:proofErr w:type="gramStart"/>
-      <w:r>
-        <w:t>eval(</w:t>
-      </w:r>
-      <w:proofErr w:type="gramEnd"/>
-      <w:r>
-        <w:t>)</w:t>
+        <w:t xml:space="preserve"> +    - Don't use eval()</w:t>
       </w:r>
     </w:p>
     <w:p>
@@ -316,41 +300,17 @@
     </w:p>
     <w:p>
       <w:r>
-        <w:t xml:space="preserve"> +        6) Type "git clone [paste address here</w:t>
-      </w:r>
-      <w:proofErr w:type="gramStart"/>
-      <w:r>
-        <w:t>] .</w:t>
-      </w:r>
-      <w:proofErr w:type="gramEnd"/>
-      <w:r>
-        <w:t>"  (no actual square brackets should be around the address and don't forget the dot)</w:t>
-      </w:r>
-    </w:p>
-    <w:p>
-      <w:r>
-        <w:t xml:space="preserve"> +        7) Type "</w:t>
-      </w:r>
-      <w:proofErr w:type="gramStart"/>
-      <w:r>
-        <w:t>subl .gitignore</w:t>
-      </w:r>
-      <w:proofErr w:type="gramEnd"/>
-      <w:r>
-        <w:t>" and hit enter then save and close the empty file</w:t>
-      </w:r>
-    </w:p>
-    <w:p>
-      <w:r>
-        <w:t xml:space="preserve"> +        8) Add and </w:t>
-      </w:r>
-      <w:proofErr w:type="gramStart"/>
-      <w:r>
-        <w:t>commit .gitignore</w:t>
-      </w:r>
-      <w:proofErr w:type="gramEnd"/>
-      <w:r>
-        <w:t xml:space="preserve"> file</w:t>
+        <w:t xml:space="preserve"> +        6) Type "git clone [paste address here] ."  (no actual square brackets should be around the address and don't forget the dot)</w:t>
+      </w:r>
+    </w:p>
+    <w:p>
+      <w:r>
+        <w:t xml:space="preserve"> +        7) Type "subl .gitignore" and hit enter then save and close the empty file</w:t>
+      </w:r>
+    </w:p>
+    <w:p>
+      <w:r>
+        <w:t xml:space="preserve"> +        8) Add and commit .gitignore file</w:t>
       </w:r>
     </w:p>
     <w:p>
@@ -495,15 +455,7 @@
     </w:p>
     <w:p>
       <w:r>
-        <w:t xml:space="preserve"> +    Once the project is </w:t>
-      </w:r>
-      <w:proofErr w:type="spellStart"/>
-      <w:r>
-        <w:t>adequetly</w:t>
-      </w:r>
-      <w:proofErr w:type="spellEnd"/>
-      <w:r>
-        <w:t xml:space="preserve"> planned, begin pair programming, using the curriculum steps as a guide.</w:t>
+        <w:t xml:space="preserve"> +    Once the project is adequetly planned, begin pair programming, using the curriculum steps as a guide.</w:t>
       </w:r>
     </w:p>
     <w:p>
@@ -1123,6 +1075,22 @@
           <w:sz w:val="32"/>
         </w:rPr>
       </w:pPr>
+    </w:p>
+    <w:p>
+      <w:pPr>
+        <w:rPr>
+          <w:sz w:val="32"/>
+        </w:rPr>
+      </w:pPr>
+    </w:p>
+    <w:p>
+      <w:pPr>
+        <w:rPr>
+          <w:sz w:val="32"/>
+        </w:rPr>
+      </w:pPr>
+      <w:bookmarkStart w:id="0" w:name="_GoBack"/>
+      <w:bookmarkEnd w:id="0"/>
       <w:r>
         <w:rPr>
           <w:sz w:val="32"/>
@@ -1352,31 +1320,7 @@
           <w:sz w:val="24"/>
           <w:szCs w:val="24"/>
         </w:rPr>
-        <w:t xml:space="preserve">Use </w:t>
-      </w:r>
-      <w:proofErr w:type="spellStart"/>
-      <w:r>
-        <w:rPr>
-          <w:rFonts w:ascii="Helvetica Neue" w:eastAsia="Times New Roman" w:hAnsi="Helvetica Neue" w:cs="Times New Roman"/>
-          <w:iCs w:val="0"/>
-          <w:color w:val="333333"/>
-          <w:spacing w:val="3"/>
-          <w:sz w:val="24"/>
-          <w:szCs w:val="24"/>
-        </w:rPr>
-        <w:t>divs</w:t>
-      </w:r>
-      <w:proofErr w:type="spellEnd"/>
-      <w:r>
-        <w:rPr>
-          <w:rFonts w:ascii="Helvetica Neue" w:eastAsia="Times New Roman" w:hAnsi="Helvetica Neue" w:cs="Times New Roman"/>
-          <w:iCs w:val="0"/>
-          <w:color w:val="333333"/>
-          <w:spacing w:val="3"/>
-          <w:sz w:val="24"/>
-          <w:szCs w:val="24"/>
-        </w:rPr>
-        <w:t xml:space="preserve"> &amp; input boxes to start</w:t>
+        <w:t>Use divs &amp; input boxes to start</w:t>
       </w:r>
     </w:p>
     <w:p>
@@ -1407,44 +1351,7 @@
           <w:sz w:val="24"/>
           <w:szCs w:val="24"/>
         </w:rPr>
-        <w:t xml:space="preserve">Empty </w:t>
-      </w:r>
-      <w:proofErr w:type="spellStart"/>
-      <w:r>
-        <w:rPr>
-          <w:rFonts w:ascii="Helvetica Neue" w:eastAsia="Times New Roman" w:hAnsi="Helvetica Neue" w:cs="Times New Roman"/>
-          <w:iCs w:val="0"/>
-          <w:color w:val="333333"/>
-          <w:spacing w:val="3"/>
-          <w:sz w:val="24"/>
-          <w:szCs w:val="24"/>
-        </w:rPr>
-        <w:t>divs</w:t>
-      </w:r>
-      <w:proofErr w:type="spellEnd"/>
-      <w:r>
-        <w:rPr>
-          <w:rFonts w:ascii="Helvetica Neue" w:eastAsia="Times New Roman" w:hAnsi="Helvetica Neue" w:cs="Times New Roman"/>
-          <w:iCs w:val="0"/>
-          <w:color w:val="333333"/>
-          <w:spacing w:val="3"/>
-          <w:sz w:val="24"/>
-          <w:szCs w:val="24"/>
-        </w:rPr>
-        <w:t xml:space="preserve"> </w:t>
-      </w:r>
-      <w:bookmarkStart w:id="0" w:name="_GoBack"/>
-      <w:bookmarkEnd w:id="0"/>
-      <w:r>
-        <w:rPr>
-          <w:rFonts w:ascii="Helvetica Neue" w:eastAsia="Times New Roman" w:hAnsi="Helvetica Neue" w:cs="Times New Roman"/>
-          <w:iCs w:val="0"/>
-          <w:color w:val="333333"/>
-          <w:spacing w:val="3"/>
-          <w:sz w:val="24"/>
-          <w:szCs w:val="24"/>
-        </w:rPr>
-        <w:t>as placeholders for the sound file</w:t>
+        <w:t>Empty divs as placeholders for the sound file</w:t>
       </w:r>
     </w:p>
     <w:p>
@@ -1875,7 +1782,6 @@
         </w:rPr>
         <w:t xml:space="preserve">color </w:t>
       </w:r>
-      <w:proofErr w:type="gramStart"/>
       <w:r>
         <w:rPr>
           <w:rFonts w:ascii="Helvetica Neue" w:eastAsia="Times New Roman" w:hAnsi="Helvetica Neue" w:cs="Times New Roman"/>
@@ -1907,19 +1813,7 @@
           <w:sz w:val="24"/>
           <w:szCs w:val="24"/>
         </w:rPr>
-        <w:t xml:space="preserve"> user</w:t>
-      </w:r>
-      <w:proofErr w:type="gramEnd"/>
-      <w:r>
-        <w:rPr>
-          <w:rFonts w:ascii="Helvetica Neue" w:eastAsia="Times New Roman" w:hAnsi="Helvetica Neue" w:cs="Times New Roman"/>
-          <w:iCs w:val="0"/>
-          <w:color w:val="333333"/>
-          <w:spacing w:val="3"/>
-          <w:sz w:val="24"/>
-          <w:szCs w:val="24"/>
-        </w:rPr>
-        <w:t xml:space="preserve"> input </w:t>
+        <w:t xml:space="preserve"> user input </w:t>
       </w:r>
       <w:r>
         <w:rPr>
@@ -2220,7 +2114,7 @@
           <w:sz w:val="24"/>
           <w:szCs w:val="24"/>
         </w:rPr>
-        <w:t>Watch the sequence</w:t>
+        <w:t>Click start to begin</w:t>
       </w:r>
     </w:p>
     <w:p>
@@ -2251,6 +2145,37 @@
           <w:sz w:val="24"/>
           <w:szCs w:val="24"/>
         </w:rPr>
+        <w:t>Watch the sequence</w:t>
+      </w:r>
+    </w:p>
+    <w:p>
+      <w:pPr>
+        <w:pStyle w:val="ListParagraph"/>
+        <w:numPr>
+          <w:ilvl w:val="2"/>
+          <w:numId w:val="7"/>
+        </w:numPr>
+        <w:shd w:val="clear" w:color="auto" w:fill="FFFFFF"/>
+        <w:spacing w:before="100" w:beforeAutospacing="1" w:after="100" w:afterAutospacing="1"/>
+        <w:contextualSpacing w:val="0"/>
+        <w:rPr>
+          <w:rFonts w:ascii="Helvetica Neue" w:eastAsia="Times New Roman" w:hAnsi="Helvetica Neue" w:cs="Times New Roman"/>
+          <w:iCs w:val="0"/>
+          <w:color w:val="333333"/>
+          <w:spacing w:val="3"/>
+          <w:sz w:val="24"/>
+          <w:szCs w:val="24"/>
+        </w:rPr>
+      </w:pPr>
+      <w:r>
+        <w:rPr>
+          <w:rFonts w:ascii="Helvetica Neue" w:eastAsia="Times New Roman" w:hAnsi="Helvetica Neue" w:cs="Times New Roman"/>
+          <w:iCs w:val="0"/>
+          <w:color w:val="333333"/>
+          <w:spacing w:val="3"/>
+          <w:sz w:val="24"/>
+          <w:szCs w:val="24"/>
+        </w:rPr>
         <w:t>Repeat the sequence you just saw</w:t>
       </w:r>
     </w:p>
@@ -2527,13 +2452,8 @@
           <w:numId w:val="10"/>
         </w:numPr>
       </w:pPr>
-      <w:proofErr w:type="spellStart"/>
-      <w:r>
-        <w:t>var</w:t>
-      </w:r>
-      <w:proofErr w:type="spellEnd"/>
-      <w:r>
-        <w:t xml:space="preserve"> </w:t>
+      <w:r>
+        <w:t xml:space="preserve">var </w:t>
       </w:r>
       <w:r>
         <w:t>colors = [red, green, blue, yellow] (an array)</w:t>
@@ -2547,13 +2467,8 @@
           <w:numId w:val="10"/>
         </w:numPr>
       </w:pPr>
-      <w:proofErr w:type="spellStart"/>
-      <w:r>
-        <w:t>var</w:t>
-      </w:r>
-      <w:proofErr w:type="spellEnd"/>
-      <w:r>
-        <w:t xml:space="preserve"> rounds = 1-20</w:t>
+      <w:r>
+        <w:t>var rounds = 1-20</w:t>
       </w:r>
     </w:p>
     <w:p>
@@ -2595,44 +2510,7 @@
         </w:numPr>
       </w:pPr>
       <w:r>
-        <w:t>For (</w:t>
-      </w:r>
-      <w:proofErr w:type="spellStart"/>
-      <w:r>
-        <w:t>var</w:t>
-      </w:r>
-      <w:proofErr w:type="spellEnd"/>
-      <w:r>
-        <w:t xml:space="preserve"> </w:t>
-      </w:r>
-      <w:proofErr w:type="spellStart"/>
-      <w:r>
-        <w:t>i</w:t>
-      </w:r>
-      <w:proofErr w:type="spellEnd"/>
-      <w:r>
-        <w:t xml:space="preserve"> = </w:t>
-      </w:r>
-      <w:proofErr w:type="gramStart"/>
-      <w:r>
-        <w:t xml:space="preserve">0;  </w:t>
-      </w:r>
-      <w:proofErr w:type="spellStart"/>
-      <w:r>
-        <w:t>i</w:t>
-      </w:r>
-      <w:proofErr w:type="spellEnd"/>
-      <w:proofErr w:type="gramEnd"/>
-      <w:r>
-        <w:t xml:space="preserve"> &lt; 21; </w:t>
-      </w:r>
-      <w:proofErr w:type="spellStart"/>
-      <w:r>
-        <w:t>i</w:t>
-      </w:r>
-      <w:proofErr w:type="spellEnd"/>
-      <w:r>
-        <w:t>++)</w:t>
+        <w:t>For (var i = 0;  i &lt; 21; i++)</w:t>
       </w:r>
     </w:p>
     <w:p>

</xml_diff>

<commit_message>
Simple Simon gameplay function complete, pending additional styling
</commit_message>
<xml_diff>
--- a/public/Simple Simon Game.docx
+++ b/public/Simple Simon Game.docx
@@ -54,8 +54,13 @@
     </w:p>
     <w:p>
       <w:r>
-        <w:t xml:space="preserve"> +        1) Set up enviroment</w:t>
-      </w:r>
+        <w:t xml:space="preserve"> +        1) Set up </w:t>
+      </w:r>
+      <w:proofErr w:type="spellStart"/>
+      <w:r>
+        <w:t>enviroment</w:t>
+      </w:r>
+      <w:proofErr w:type="spellEnd"/>
     </w:p>
     <w:p>
       <w:r>
@@ -104,7 +109,15 @@
     </w:p>
     <w:p>
       <w:r>
-        <w:t xml:space="preserve"> +        One person write code (driver)</w:t>
+        <w:t xml:space="preserve"> +        One person </w:t>
+      </w:r>
+      <w:proofErr w:type="gramStart"/>
+      <w:r>
+        <w:t>write</w:t>
+      </w:r>
+      <w:proofErr w:type="gramEnd"/>
+      <w:r>
+        <w:t xml:space="preserve"> code (driver)</w:t>
       </w:r>
     </w:p>
     <w:p>
@@ -129,7 +142,20 @@
     </w:p>
     <w:p>
       <w:r>
-        <w:t xml:space="preserve"> +    - Don't use eval()</w:t>
+        <w:t xml:space="preserve"> +    - Don't use </w:t>
+      </w:r>
+      <w:proofErr w:type="spellStart"/>
+      <w:proofErr w:type="gramStart"/>
+      <w:r>
+        <w:t>eval</w:t>
+      </w:r>
+      <w:proofErr w:type="spellEnd"/>
+      <w:r>
+        <w:t>(</w:t>
+      </w:r>
+      <w:proofErr w:type="gramEnd"/>
+      <w:r>
+        <w:t>)</w:t>
       </w:r>
     </w:p>
     <w:p>
@@ -275,7 +301,15 @@
     </w:p>
     <w:p>
       <w:r>
-        <w:t xml:space="preserve"> +        1) Go to your organizations page and simple-simon repo</w:t>
+        <w:t xml:space="preserve"> +        1) Go to your organizations page and simple-</w:t>
+      </w:r>
+      <w:proofErr w:type="spellStart"/>
+      <w:r>
+        <w:t>simon</w:t>
+      </w:r>
+      <w:proofErr w:type="spellEnd"/>
+      <w:r>
+        <w:t xml:space="preserve"> repo</w:t>
       </w:r>
     </w:p>
     <w:p>
@@ -285,12 +319,36 @@
     </w:p>
     <w:p>
       <w:r>
-        <w:t xml:space="preserve"> +        3) cd into ~/vagrant-lamp/sites/simplesimon.dev folder</w:t>
-      </w:r>
-    </w:p>
-    <w:p>
-      <w:r>
-        <w:t xml:space="preserve"> +        4) Type "rm -rf public"</w:t>
+        <w:t xml:space="preserve"> +        3) cd into ~/vagrant-lamp/sites/</w:t>
+      </w:r>
+      <w:proofErr w:type="spellStart"/>
+      <w:r>
+        <w:t>simplesimon.dev</w:t>
+      </w:r>
+      <w:proofErr w:type="spellEnd"/>
+      <w:r>
+        <w:t xml:space="preserve"> folder</w:t>
+      </w:r>
+    </w:p>
+    <w:p>
+      <w:r>
+        <w:t xml:space="preserve"> +        4) Type "</w:t>
+      </w:r>
+      <w:proofErr w:type="spellStart"/>
+      <w:r>
+        <w:t>rm</w:t>
+      </w:r>
+      <w:proofErr w:type="spellEnd"/>
+      <w:r>
+        <w:t xml:space="preserve"> -</w:t>
+      </w:r>
+      <w:proofErr w:type="spellStart"/>
+      <w:r>
+        <w:t>rf</w:t>
+      </w:r>
+      <w:proofErr w:type="spellEnd"/>
+      <w:r>
+        <w:t xml:space="preserve"> public"</w:t>
       </w:r>
     </w:p>
     <w:p>
@@ -300,22 +358,101 @@
     </w:p>
     <w:p>
       <w:r>
-        <w:t xml:space="preserve"> +        6) Type "git clone [paste address here] ."  (no actual square brackets should be around the address and don't forget the dot)</w:t>
-      </w:r>
-    </w:p>
-    <w:p>
-      <w:r>
-        <w:t xml:space="preserve"> +        7) Type "subl .gitignore" and hit enter then save and close the empty file</w:t>
-      </w:r>
-    </w:p>
-    <w:p>
-      <w:r>
-        <w:t xml:space="preserve"> +        8) Add and commit .gitignore file</w:t>
-      </w:r>
-    </w:p>
-    <w:p>
-      <w:r>
-        <w:t xml:space="preserve"> +        9) cd into the public folder and use the "mkdir" to create folders for css, js, img, and sound</w:t>
+        <w:t xml:space="preserve"> +        6) Type "</w:t>
+      </w:r>
+      <w:proofErr w:type="spellStart"/>
+      <w:r>
+        <w:t>git</w:t>
+      </w:r>
+      <w:proofErr w:type="spellEnd"/>
+      <w:r>
+        <w:t xml:space="preserve"> clone [paste address here</w:t>
+      </w:r>
+      <w:proofErr w:type="gramStart"/>
+      <w:r>
+        <w:t>] .</w:t>
+      </w:r>
+      <w:proofErr w:type="gramEnd"/>
+      <w:r>
+        <w:t>"  (no actual square brackets should be around the address and don't forget the dot)</w:t>
+      </w:r>
+    </w:p>
+    <w:p>
+      <w:r>
+        <w:t xml:space="preserve"> +        7) Type "</w:t>
+      </w:r>
+      <w:proofErr w:type="spellStart"/>
+      <w:proofErr w:type="gramStart"/>
+      <w:r>
+        <w:t>subl</w:t>
+      </w:r>
+      <w:proofErr w:type="spellEnd"/>
+      <w:r>
+        <w:t xml:space="preserve"> .</w:t>
+      </w:r>
+      <w:proofErr w:type="spellStart"/>
+      <w:r>
+        <w:t>gitignore</w:t>
+      </w:r>
+      <w:proofErr w:type="spellEnd"/>
+      <w:proofErr w:type="gramEnd"/>
+      <w:r>
+        <w:t>" and hit enter then save and close the empty file</w:t>
+      </w:r>
+    </w:p>
+    <w:p>
+      <w:r>
+        <w:t xml:space="preserve"> +        8) Add and </w:t>
+      </w:r>
+      <w:proofErr w:type="gramStart"/>
+      <w:r>
+        <w:t>commit .</w:t>
+      </w:r>
+      <w:proofErr w:type="spellStart"/>
+      <w:r>
+        <w:t>gitignore</w:t>
+      </w:r>
+      <w:proofErr w:type="spellEnd"/>
+      <w:proofErr w:type="gramEnd"/>
+      <w:r>
+        <w:t xml:space="preserve"> file</w:t>
+      </w:r>
+    </w:p>
+    <w:p>
+      <w:r>
+        <w:t xml:space="preserve"> +        9) cd into the public folder and use the "</w:t>
+      </w:r>
+      <w:proofErr w:type="spellStart"/>
+      <w:r>
+        <w:t>mkdir</w:t>
+      </w:r>
+      <w:proofErr w:type="spellEnd"/>
+      <w:r>
+        <w:t xml:space="preserve">" to create folders for </w:t>
+      </w:r>
+      <w:proofErr w:type="spellStart"/>
+      <w:r>
+        <w:t>css</w:t>
+      </w:r>
+      <w:proofErr w:type="spellEnd"/>
+      <w:r>
+        <w:t xml:space="preserve">, </w:t>
+      </w:r>
+      <w:proofErr w:type="spellStart"/>
+      <w:r>
+        <w:t>js</w:t>
+      </w:r>
+      <w:proofErr w:type="spellEnd"/>
+      <w:r>
+        <w:t xml:space="preserve">, </w:t>
+      </w:r>
+      <w:proofErr w:type="spellStart"/>
+      <w:r>
+        <w:t>img</w:t>
+      </w:r>
+      <w:proofErr w:type="spellEnd"/>
+      <w:r>
+        <w:t>, and sound</w:t>
       </w:r>
     </w:p>
     <w:p>
@@ -335,7 +472,15 @@
     </w:p>
     <w:p>
       <w:r>
-        <w:t xml:space="preserve"> +        13) Once all additional files and folders are added and committed, type "git push origin master" and hit enter</w:t>
+        <w:t xml:space="preserve"> +        13) Once all additional files and folders are added and committed, type "</w:t>
+      </w:r>
+      <w:proofErr w:type="spellStart"/>
+      <w:r>
+        <w:t>git</w:t>
+      </w:r>
+      <w:proofErr w:type="spellEnd"/>
+      <w:r>
+        <w:t xml:space="preserve"> push origin master" and hit enter</w:t>
       </w:r>
     </w:p>
     <w:p>
@@ -350,7 +495,15 @@
     </w:p>
     <w:p>
       <w:r>
-        <w:t xml:space="preserve"> +        1) Type "git pull origin master" and hit enter</w:t>
+        <w:t xml:space="preserve"> +        1) Type "</w:t>
+      </w:r>
+      <w:proofErr w:type="spellStart"/>
+      <w:r>
+        <w:t>git</w:t>
+      </w:r>
+      <w:proofErr w:type="spellEnd"/>
+      <w:r>
+        <w:t xml:space="preserve"> pull origin master" and hit enter</w:t>
       </w:r>
     </w:p>
     <w:p>
@@ -365,7 +518,15 @@
     </w:p>
     <w:p>
       <w:r>
-        <w:t xml:space="preserve"> +        4) Type git push origin master</w:t>
+        <w:t xml:space="preserve"> +        4) Type </w:t>
+      </w:r>
+      <w:proofErr w:type="spellStart"/>
+      <w:r>
+        <w:t>git</w:t>
+      </w:r>
+      <w:proofErr w:type="spellEnd"/>
+      <w:r>
+        <w:t xml:space="preserve"> push origin master</w:t>
       </w:r>
     </w:p>
     <w:p>
@@ -380,7 +541,15 @@
     </w:p>
     <w:p>
       <w:r>
-        <w:t xml:space="preserve"> +        1) Type "git pull origin master" and hit enter</w:t>
+        <w:t xml:space="preserve"> +        1) Type "</w:t>
+      </w:r>
+      <w:proofErr w:type="spellStart"/>
+      <w:r>
+        <w:t>git</w:t>
+      </w:r>
+      <w:proofErr w:type="spellEnd"/>
+      <w:r>
+        <w:t xml:space="preserve"> pull origin master" and hit enter</w:t>
       </w:r>
     </w:p>
     <w:p>
@@ -455,7 +624,15 @@
     </w:p>
     <w:p>
       <w:r>
-        <w:t xml:space="preserve"> +    Once the project is adequetly planned, begin pair programming, using the curriculum steps as a guide.</w:t>
+        <w:t xml:space="preserve"> +    Once the project is </w:t>
+      </w:r>
+      <w:proofErr w:type="spellStart"/>
+      <w:r>
+        <w:t>adequetly</w:t>
+      </w:r>
+      <w:proofErr w:type="spellEnd"/>
+      <w:r>
+        <w:t xml:space="preserve"> planned, begin pair programming, using the curriculum steps as a guide.</w:t>
       </w:r>
     </w:p>
     <w:p>
@@ -1089,8 +1266,6 @@
           <w:sz w:val="32"/>
         </w:rPr>
       </w:pPr>
-      <w:bookmarkStart w:id="0" w:name="_GoBack"/>
-      <w:bookmarkEnd w:id="0"/>
       <w:r>
         <w:rPr>
           <w:sz w:val="32"/>
@@ -1320,7 +1495,31 @@
           <w:sz w:val="24"/>
           <w:szCs w:val="24"/>
         </w:rPr>
-        <w:t>Use divs &amp; input boxes to start</w:t>
+        <w:t xml:space="preserve">Use </w:t>
+      </w:r>
+      <w:proofErr w:type="spellStart"/>
+      <w:r>
+        <w:rPr>
+          <w:rFonts w:ascii="Helvetica Neue" w:eastAsia="Times New Roman" w:hAnsi="Helvetica Neue" w:cs="Times New Roman"/>
+          <w:iCs w:val="0"/>
+          <w:color w:val="333333"/>
+          <w:spacing w:val="3"/>
+          <w:sz w:val="24"/>
+          <w:szCs w:val="24"/>
+        </w:rPr>
+        <w:t>divs</w:t>
+      </w:r>
+      <w:proofErr w:type="spellEnd"/>
+      <w:r>
+        <w:rPr>
+          <w:rFonts w:ascii="Helvetica Neue" w:eastAsia="Times New Roman" w:hAnsi="Helvetica Neue" w:cs="Times New Roman"/>
+          <w:iCs w:val="0"/>
+          <w:color w:val="333333"/>
+          <w:spacing w:val="3"/>
+          <w:sz w:val="24"/>
+          <w:szCs w:val="24"/>
+        </w:rPr>
+        <w:t xml:space="preserve"> &amp; input boxes to start</w:t>
       </w:r>
     </w:p>
     <w:p>
@@ -1351,7 +1550,31 @@
           <w:sz w:val="24"/>
           <w:szCs w:val="24"/>
         </w:rPr>
-        <w:t>Empty divs as placeholders for the sound file</w:t>
+        <w:t xml:space="preserve">Empty </w:t>
+      </w:r>
+      <w:proofErr w:type="spellStart"/>
+      <w:r>
+        <w:rPr>
+          <w:rFonts w:ascii="Helvetica Neue" w:eastAsia="Times New Roman" w:hAnsi="Helvetica Neue" w:cs="Times New Roman"/>
+          <w:iCs w:val="0"/>
+          <w:color w:val="333333"/>
+          <w:spacing w:val="3"/>
+          <w:sz w:val="24"/>
+          <w:szCs w:val="24"/>
+        </w:rPr>
+        <w:t>divs</w:t>
+      </w:r>
+      <w:proofErr w:type="spellEnd"/>
+      <w:r>
+        <w:rPr>
+          <w:rFonts w:ascii="Helvetica Neue" w:eastAsia="Times New Roman" w:hAnsi="Helvetica Neue" w:cs="Times New Roman"/>
+          <w:iCs w:val="0"/>
+          <w:color w:val="333333"/>
+          <w:spacing w:val="3"/>
+          <w:sz w:val="24"/>
+          <w:szCs w:val="24"/>
+        </w:rPr>
+        <w:t xml:space="preserve"> as placeholders for the sound file</w:t>
       </w:r>
     </w:p>
     <w:p>
@@ -1782,6 +2005,7 @@
         </w:rPr>
         <w:t xml:space="preserve">color </w:t>
       </w:r>
+      <w:proofErr w:type="gramStart"/>
       <w:r>
         <w:rPr>
           <w:rFonts w:ascii="Helvetica Neue" w:eastAsia="Times New Roman" w:hAnsi="Helvetica Neue" w:cs="Times New Roman"/>
@@ -1813,7 +2037,19 @@
           <w:sz w:val="24"/>
           <w:szCs w:val="24"/>
         </w:rPr>
-        <w:t xml:space="preserve"> user input </w:t>
+        <w:t xml:space="preserve"> user</w:t>
+      </w:r>
+      <w:proofErr w:type="gramEnd"/>
+      <w:r>
+        <w:rPr>
+          <w:rFonts w:ascii="Helvetica Neue" w:eastAsia="Times New Roman" w:hAnsi="Helvetica Neue" w:cs="Times New Roman"/>
+          <w:iCs w:val="0"/>
+          <w:color w:val="333333"/>
+          <w:spacing w:val="3"/>
+          <w:sz w:val="24"/>
+          <w:szCs w:val="24"/>
+        </w:rPr>
+        <w:t xml:space="preserve"> input </w:t>
       </w:r>
       <w:r>
         <w:rPr>
@@ -2452,8 +2688,13 @@
           <w:numId w:val="10"/>
         </w:numPr>
       </w:pPr>
-      <w:r>
-        <w:t xml:space="preserve">var </w:t>
+      <w:proofErr w:type="spellStart"/>
+      <w:r>
+        <w:t>var</w:t>
+      </w:r>
+      <w:proofErr w:type="spellEnd"/>
+      <w:r>
+        <w:t xml:space="preserve"> </w:t>
       </w:r>
       <w:r>
         <w:t>colors = [red, green, blue, yellow] (an array)</w:t>
@@ -2467,8 +2708,13 @@
           <w:numId w:val="10"/>
         </w:numPr>
       </w:pPr>
-      <w:r>
-        <w:t>var rounds = 1-20</w:t>
+      <w:proofErr w:type="spellStart"/>
+      <w:r>
+        <w:t>var</w:t>
+      </w:r>
+      <w:proofErr w:type="spellEnd"/>
+      <w:r>
+        <w:t xml:space="preserve"> rounds = 1-20</w:t>
       </w:r>
     </w:p>
     <w:p>
@@ -2510,7 +2756,44 @@
         </w:numPr>
       </w:pPr>
       <w:r>
-        <w:t>For (var i = 0;  i &lt; 21; i++)</w:t>
+        <w:t>For (</w:t>
+      </w:r>
+      <w:proofErr w:type="spellStart"/>
+      <w:r>
+        <w:t>var</w:t>
+      </w:r>
+      <w:proofErr w:type="spellEnd"/>
+      <w:r>
+        <w:t xml:space="preserve"> </w:t>
+      </w:r>
+      <w:proofErr w:type="spellStart"/>
+      <w:r>
+        <w:t>i</w:t>
+      </w:r>
+      <w:proofErr w:type="spellEnd"/>
+      <w:r>
+        <w:t xml:space="preserve"> = </w:t>
+      </w:r>
+      <w:proofErr w:type="gramStart"/>
+      <w:r>
+        <w:t xml:space="preserve">0;  </w:t>
+      </w:r>
+      <w:proofErr w:type="spellStart"/>
+      <w:r>
+        <w:t>i</w:t>
+      </w:r>
+      <w:proofErr w:type="spellEnd"/>
+      <w:proofErr w:type="gramEnd"/>
+      <w:r>
+        <w:t xml:space="preserve"> &lt; 21; </w:t>
+      </w:r>
+      <w:proofErr w:type="spellStart"/>
+      <w:r>
+        <w:t>i</w:t>
+      </w:r>
+      <w:proofErr w:type="spellEnd"/>
+      <w:r>
+        <w:t>++)</w:t>
       </w:r>
     </w:p>
     <w:p>
@@ -2519,6 +2802,227 @@
       </w:pPr>
       <w:r>
         <w:t xml:space="preserve">color += </w:t>
+      </w:r>
+    </w:p>
+    <w:p>
+      <w:pPr>
+        <w:ind w:left="2160"/>
+      </w:pPr>
+    </w:p>
+    <w:p/>
+    <w:p/>
+    <w:p>
+      <w:r>
+        <w:t>7/12/2017 – PENDING TASKS</w:t>
+      </w:r>
+    </w:p>
+    <w:p>
+      <w:pPr>
+        <w:ind w:left="720"/>
+      </w:pPr>
+      <w:r>
+        <w:fldChar w:fldCharType="begin">
+          <w:ffData>
+            <w:name w:val="Check1"/>
+            <w:enabled/>
+            <w:calcOnExit w:val="0"/>
+            <w:checkBox>
+              <w:sizeAuto/>
+              <w:default w:val="0"/>
+            </w:checkBox>
+          </w:ffData>
+        </w:fldChar>
+      </w:r>
+      <w:bookmarkStart w:id="0" w:name="Check1"/>
+      <w:r>
+        <w:instrText xml:space="preserve"> FORMCHECKBOX </w:instrText>
+      </w:r>
+      <w:r>
+        <w:fldChar w:fldCharType="end"/>
+      </w:r>
+      <w:bookmarkEnd w:id="0"/>
+      <w:r>
+        <w:t xml:space="preserve"> </w:t>
+      </w:r>
+      <w:r>
+        <w:t>Button flash reiteration without requiring start button pushed each time</w:t>
+      </w:r>
+    </w:p>
+    <w:p>
+      <w:pPr>
+        <w:ind w:left="720"/>
+      </w:pPr>
+      <w:r>
+        <w:fldChar w:fldCharType="begin">
+          <w:ffData>
+            <w:name w:val="Check2"/>
+            <w:enabled/>
+            <w:calcOnExit w:val="0"/>
+            <w:checkBox>
+              <w:sizeAuto/>
+              <w:default w:val="0"/>
+            </w:checkBox>
+          </w:ffData>
+        </w:fldChar>
+      </w:r>
+      <w:bookmarkStart w:id="1" w:name="Check2"/>
+      <w:r>
+        <w:instrText xml:space="preserve"> FORMCHECKBOX </w:instrText>
+      </w:r>
+      <w:r>
+        <w:fldChar w:fldCharType="end"/>
+      </w:r>
+      <w:bookmarkEnd w:id="1"/>
+      <w:r>
+        <w:t xml:space="preserve"> </w:t>
+      </w:r>
+      <w:r>
+        <w:t>Allow user input</w:t>
+      </w:r>
+    </w:p>
+    <w:p>
+      <w:pPr>
+        <w:ind w:left="720"/>
+      </w:pPr>
+      <w:r>
+        <w:fldChar w:fldCharType="begin">
+          <w:ffData>
+            <w:name w:val="Check3"/>
+            <w:enabled/>
+            <w:calcOnExit w:val="0"/>
+            <w:checkBox>
+              <w:sizeAuto/>
+              <w:default w:val="0"/>
+            </w:checkBox>
+          </w:ffData>
+        </w:fldChar>
+      </w:r>
+      <w:bookmarkStart w:id="2" w:name="Check3"/>
+      <w:r>
+        <w:instrText xml:space="preserve"> FORMCHECKBOX </w:instrText>
+      </w:r>
+      <w:r>
+        <w:fldChar w:fldCharType="end"/>
+      </w:r>
+      <w:bookmarkEnd w:id="2"/>
+      <w:r>
+        <w:t xml:space="preserve"> </w:t>
+      </w:r>
+      <w:r>
+        <w:t>Valida</w:t>
+      </w:r>
+      <w:bookmarkStart w:id="3" w:name="_GoBack"/>
+      <w:bookmarkEnd w:id="3"/>
+      <w:r>
+        <w:t>tion/comparison of the user input</w:t>
+      </w:r>
+    </w:p>
+    <w:p>
+      <w:pPr>
+        <w:ind w:left="720"/>
+      </w:pPr>
+      <w:r>
+        <w:fldChar w:fldCharType="begin">
+          <w:ffData>
+            <w:name w:val="Check4"/>
+            <w:enabled/>
+            <w:calcOnExit w:val="0"/>
+            <w:checkBox>
+              <w:sizeAuto/>
+              <w:default w:val="0"/>
+            </w:checkBox>
+          </w:ffData>
+        </w:fldChar>
+      </w:r>
+      <w:bookmarkStart w:id="4" w:name="Check4"/>
+      <w:r>
+        <w:instrText xml:space="preserve"> FORMCHECKBOX </w:instrText>
+      </w:r>
+      <w:r>
+        <w:fldChar w:fldCharType="end"/>
+      </w:r>
+      <w:bookmarkEnd w:id="4"/>
+      <w:r>
+        <w:t xml:space="preserve"> </w:t>
+      </w:r>
+      <w:r>
+        <w:t>Add audio files</w:t>
+      </w:r>
+    </w:p>
+    <w:p>
+      <w:pPr>
+        <w:ind w:left="720"/>
+      </w:pPr>
+      <w:r>
+        <w:fldChar w:fldCharType="begin">
+          <w:ffData>
+            <w:name w:val="Check5"/>
+            <w:enabled/>
+            <w:calcOnExit w:val="0"/>
+            <w:checkBox>
+              <w:sizeAuto/>
+              <w:default w:val="0"/>
+            </w:checkBox>
+          </w:ffData>
+        </w:fldChar>
+      </w:r>
+      <w:bookmarkStart w:id="5" w:name="Check5"/>
+      <w:r>
+        <w:instrText xml:space="preserve"> FORMCHECKBOX </w:instrText>
+      </w:r>
+      <w:r>
+        <w:fldChar w:fldCharType="end"/>
+      </w:r>
+      <w:bookmarkEnd w:id="5"/>
+      <w:r>
+        <w:t xml:space="preserve"> </w:t>
+      </w:r>
+      <w:r>
+        <w:t>Alert</w:t>
+      </w:r>
+      <w:r>
+        <w:t xml:space="preserve"> for rounds </w:t>
+      </w:r>
+      <w:r>
+        <w:t>– update “count” field</w:t>
+      </w:r>
+    </w:p>
+    <w:p>
+      <w:pPr>
+        <w:ind w:left="720"/>
+      </w:pPr>
+      <w:r>
+        <w:fldChar w:fldCharType="begin">
+          <w:ffData>
+            <w:name w:val="Check6"/>
+            <w:enabled/>
+            <w:calcOnExit w:val="0"/>
+            <w:checkBox>
+              <w:sizeAuto/>
+              <w:default w:val="0"/>
+            </w:checkBox>
+          </w:ffData>
+        </w:fldChar>
+      </w:r>
+      <w:bookmarkStart w:id="6" w:name="Check6"/>
+      <w:r>
+        <w:instrText xml:space="preserve"> FORMCHECKBOX </w:instrText>
+      </w:r>
+      <w:r>
+        <w:fldChar w:fldCharType="end"/>
+      </w:r>
+      <w:bookmarkEnd w:id="6"/>
+      <w:r>
+        <w:t xml:space="preserve"> </w:t>
+      </w:r>
+      <w:r>
+        <w:t xml:space="preserve">“Win” or “lose” </w:t>
+      </w:r>
+      <w:r>
+        <w:t>status</w:t>
+      </w:r>
+      <w:r>
+        <w:t xml:space="preserve"> message</w:t>
       </w:r>
     </w:p>
     <w:sectPr>
@@ -2760,6 +3264,119 @@
     </w:lvl>
   </w:abstractNum>
   <w:abstractNum w:abstractNumId="2">
+    <w:nsid w:val="1B413BA7"/>
+    <w:multiLevelType w:val="hybridMultilevel"/>
+    <w:tmpl w:val="4E9C173E"/>
+    <w:lvl w:ilvl="0" w:tplc="7CA65076">
+      <w:start w:val="1"/>
+      <w:numFmt w:val="bullet"/>
+      <w:lvlText w:val=""/>
+      <w:lvlJc w:val="left"/>
+      <w:pPr>
+        <w:ind w:left="1440" w:hanging="360"/>
+      </w:pPr>
+      <w:rPr>
+        <w:rFonts w:ascii="Symbol" w:hAnsi="Symbol" w:hint="default"/>
+      </w:rPr>
+    </w:lvl>
+    <w:lvl w:ilvl="1" w:tplc="04090003" w:tentative="1">
+      <w:start w:val="1"/>
+      <w:numFmt w:val="bullet"/>
+      <w:lvlText w:val="o"/>
+      <w:lvlJc w:val="left"/>
+      <w:pPr>
+        <w:ind w:left="1440" w:hanging="360"/>
+      </w:pPr>
+      <w:rPr>
+        <w:rFonts w:ascii="Courier New" w:hAnsi="Courier New" w:cs="Courier New" w:hint="default"/>
+      </w:rPr>
+    </w:lvl>
+    <w:lvl w:ilvl="2" w:tplc="04090005" w:tentative="1">
+      <w:start w:val="1"/>
+      <w:numFmt w:val="bullet"/>
+      <w:lvlText w:val=""/>
+      <w:lvlJc w:val="left"/>
+      <w:pPr>
+        <w:ind w:left="2160" w:hanging="360"/>
+      </w:pPr>
+      <w:rPr>
+        <w:rFonts w:ascii="Wingdings" w:hAnsi="Wingdings" w:hint="default"/>
+      </w:rPr>
+    </w:lvl>
+    <w:lvl w:ilvl="3" w:tplc="04090001" w:tentative="1">
+      <w:start w:val="1"/>
+      <w:numFmt w:val="bullet"/>
+      <w:lvlText w:val=""/>
+      <w:lvlJc w:val="left"/>
+      <w:pPr>
+        <w:ind w:left="2880" w:hanging="360"/>
+      </w:pPr>
+      <w:rPr>
+        <w:rFonts w:ascii="Symbol" w:hAnsi="Symbol" w:hint="default"/>
+      </w:rPr>
+    </w:lvl>
+    <w:lvl w:ilvl="4" w:tplc="04090003" w:tentative="1">
+      <w:start w:val="1"/>
+      <w:numFmt w:val="bullet"/>
+      <w:lvlText w:val="o"/>
+      <w:lvlJc w:val="left"/>
+      <w:pPr>
+        <w:ind w:left="3600" w:hanging="360"/>
+      </w:pPr>
+      <w:rPr>
+        <w:rFonts w:ascii="Courier New" w:hAnsi="Courier New" w:cs="Courier New" w:hint="default"/>
+      </w:rPr>
+    </w:lvl>
+    <w:lvl w:ilvl="5" w:tplc="04090005" w:tentative="1">
+      <w:start w:val="1"/>
+      <w:numFmt w:val="bullet"/>
+      <w:lvlText w:val=""/>
+      <w:lvlJc w:val="left"/>
+      <w:pPr>
+        <w:ind w:left="4320" w:hanging="360"/>
+      </w:pPr>
+      <w:rPr>
+        <w:rFonts w:ascii="Wingdings" w:hAnsi="Wingdings" w:hint="default"/>
+      </w:rPr>
+    </w:lvl>
+    <w:lvl w:ilvl="6" w:tplc="04090001" w:tentative="1">
+      <w:start w:val="1"/>
+      <w:numFmt w:val="bullet"/>
+      <w:lvlText w:val=""/>
+      <w:lvlJc w:val="left"/>
+      <w:pPr>
+        <w:ind w:left="5040" w:hanging="360"/>
+      </w:pPr>
+      <w:rPr>
+        <w:rFonts w:ascii="Symbol" w:hAnsi="Symbol" w:hint="default"/>
+      </w:rPr>
+    </w:lvl>
+    <w:lvl w:ilvl="7" w:tplc="04090003" w:tentative="1">
+      <w:start w:val="1"/>
+      <w:numFmt w:val="bullet"/>
+      <w:lvlText w:val="o"/>
+      <w:lvlJc w:val="left"/>
+      <w:pPr>
+        <w:ind w:left="5760" w:hanging="360"/>
+      </w:pPr>
+      <w:rPr>
+        <w:rFonts w:ascii="Courier New" w:hAnsi="Courier New" w:cs="Courier New" w:hint="default"/>
+      </w:rPr>
+    </w:lvl>
+    <w:lvl w:ilvl="8" w:tplc="04090005" w:tentative="1">
+      <w:start w:val="1"/>
+      <w:numFmt w:val="bullet"/>
+      <w:lvlText w:val=""/>
+      <w:lvlJc w:val="left"/>
+      <w:pPr>
+        <w:ind w:left="6480" w:hanging="360"/>
+      </w:pPr>
+      <w:rPr>
+        <w:rFonts w:ascii="Wingdings" w:hAnsi="Wingdings" w:hint="default"/>
+      </w:rPr>
+    </w:lvl>
+  </w:abstractNum>
+  <w:abstractNum w:abstractNumId="3">
     <w:nsid w:val="30CE161C"/>
     <w:multiLevelType w:val="hybridMultilevel"/>
     <w:tmpl w:val="E98C65D4"/>
@@ -2872,7 +3489,7 @@
       </w:rPr>
     </w:lvl>
   </w:abstractNum>
-  <w:abstractNum w:abstractNumId="3">
+  <w:abstractNum w:abstractNumId="4">
     <w:nsid w:val="3A3D6C41"/>
     <w:multiLevelType w:val="multilevel"/>
     <w:tmpl w:val="F068469E"/>
@@ -2986,7 +3603,7 @@
       </w:rPr>
     </w:lvl>
   </w:abstractNum>
-  <w:abstractNum w:abstractNumId="4">
+  <w:abstractNum w:abstractNumId="5">
     <w:nsid w:val="3FA271ED"/>
     <w:multiLevelType w:val="multilevel"/>
     <w:tmpl w:val="25BCE74C"/>
@@ -3101,7 +3718,120 @@
       </w:rPr>
     </w:lvl>
   </w:abstractNum>
-  <w:abstractNum w:abstractNumId="5">
+  <w:abstractNum w:abstractNumId="6">
+    <w:nsid w:val="409F5931"/>
+    <w:multiLevelType w:val="hybridMultilevel"/>
+    <w:tmpl w:val="F9524E2A"/>
+    <w:lvl w:ilvl="0" w:tplc="04090001">
+      <w:start w:val="1"/>
+      <w:numFmt w:val="bullet"/>
+      <w:lvlText w:val=""/>
+      <w:lvlJc w:val="left"/>
+      <w:pPr>
+        <w:ind w:left="720" w:hanging="360"/>
+      </w:pPr>
+      <w:rPr>
+        <w:rFonts w:ascii="Symbol" w:hAnsi="Symbol" w:hint="default"/>
+      </w:rPr>
+    </w:lvl>
+    <w:lvl w:ilvl="1" w:tplc="04090003" w:tentative="1">
+      <w:start w:val="1"/>
+      <w:numFmt w:val="bullet"/>
+      <w:lvlText w:val="o"/>
+      <w:lvlJc w:val="left"/>
+      <w:pPr>
+        <w:ind w:left="1440" w:hanging="360"/>
+      </w:pPr>
+      <w:rPr>
+        <w:rFonts w:ascii="Courier New" w:hAnsi="Courier New" w:cs="Courier New" w:hint="default"/>
+      </w:rPr>
+    </w:lvl>
+    <w:lvl w:ilvl="2" w:tplc="04090005" w:tentative="1">
+      <w:start w:val="1"/>
+      <w:numFmt w:val="bullet"/>
+      <w:lvlText w:val=""/>
+      <w:lvlJc w:val="left"/>
+      <w:pPr>
+        <w:ind w:left="2160" w:hanging="360"/>
+      </w:pPr>
+      <w:rPr>
+        <w:rFonts w:ascii="Wingdings" w:hAnsi="Wingdings" w:hint="default"/>
+      </w:rPr>
+    </w:lvl>
+    <w:lvl w:ilvl="3" w:tplc="04090001" w:tentative="1">
+      <w:start w:val="1"/>
+      <w:numFmt w:val="bullet"/>
+      <w:lvlText w:val=""/>
+      <w:lvlJc w:val="left"/>
+      <w:pPr>
+        <w:ind w:left="2880" w:hanging="360"/>
+      </w:pPr>
+      <w:rPr>
+        <w:rFonts w:ascii="Symbol" w:hAnsi="Symbol" w:hint="default"/>
+      </w:rPr>
+    </w:lvl>
+    <w:lvl w:ilvl="4" w:tplc="04090003" w:tentative="1">
+      <w:start w:val="1"/>
+      <w:numFmt w:val="bullet"/>
+      <w:lvlText w:val="o"/>
+      <w:lvlJc w:val="left"/>
+      <w:pPr>
+        <w:ind w:left="3600" w:hanging="360"/>
+      </w:pPr>
+      <w:rPr>
+        <w:rFonts w:ascii="Courier New" w:hAnsi="Courier New" w:cs="Courier New" w:hint="default"/>
+      </w:rPr>
+    </w:lvl>
+    <w:lvl w:ilvl="5" w:tplc="04090005" w:tentative="1">
+      <w:start w:val="1"/>
+      <w:numFmt w:val="bullet"/>
+      <w:lvlText w:val=""/>
+      <w:lvlJc w:val="left"/>
+      <w:pPr>
+        <w:ind w:left="4320" w:hanging="360"/>
+      </w:pPr>
+      <w:rPr>
+        <w:rFonts w:ascii="Wingdings" w:hAnsi="Wingdings" w:hint="default"/>
+      </w:rPr>
+    </w:lvl>
+    <w:lvl w:ilvl="6" w:tplc="04090001" w:tentative="1">
+      <w:start w:val="1"/>
+      <w:numFmt w:val="bullet"/>
+      <w:lvlText w:val=""/>
+      <w:lvlJc w:val="left"/>
+      <w:pPr>
+        <w:ind w:left="5040" w:hanging="360"/>
+      </w:pPr>
+      <w:rPr>
+        <w:rFonts w:ascii="Symbol" w:hAnsi="Symbol" w:hint="default"/>
+      </w:rPr>
+    </w:lvl>
+    <w:lvl w:ilvl="7" w:tplc="04090003" w:tentative="1">
+      <w:start w:val="1"/>
+      <w:numFmt w:val="bullet"/>
+      <w:lvlText w:val="o"/>
+      <w:lvlJc w:val="left"/>
+      <w:pPr>
+        <w:ind w:left="5760" w:hanging="360"/>
+      </w:pPr>
+      <w:rPr>
+        <w:rFonts w:ascii="Courier New" w:hAnsi="Courier New" w:cs="Courier New" w:hint="default"/>
+      </w:rPr>
+    </w:lvl>
+    <w:lvl w:ilvl="8" w:tplc="04090005" w:tentative="1">
+      <w:start w:val="1"/>
+      <w:numFmt w:val="bullet"/>
+      <w:lvlText w:val=""/>
+      <w:lvlJc w:val="left"/>
+      <w:pPr>
+        <w:ind w:left="6480" w:hanging="360"/>
+      </w:pPr>
+      <w:rPr>
+        <w:rFonts w:ascii="Wingdings" w:hAnsi="Wingdings" w:hint="default"/>
+      </w:rPr>
+    </w:lvl>
+  </w:abstractNum>
+  <w:abstractNum w:abstractNumId="7">
     <w:nsid w:val="468A71D8"/>
     <w:multiLevelType w:val="hybridMultilevel"/>
     <w:tmpl w:val="57AA7DAC"/>
@@ -3187,7 +3917,7 @@
       </w:pPr>
     </w:lvl>
   </w:abstractNum>
-  <w:abstractNum w:abstractNumId="6">
+  <w:abstractNum w:abstractNumId="8">
     <w:nsid w:val="61A835AD"/>
     <w:multiLevelType w:val="hybridMultilevel"/>
     <w:tmpl w:val="57AA7DAC"/>
@@ -3273,7 +4003,7 @@
       </w:pPr>
     </w:lvl>
   </w:abstractNum>
-  <w:abstractNum w:abstractNumId="7">
+  <w:abstractNum w:abstractNumId="9">
     <w:nsid w:val="6E0467B4"/>
     <w:multiLevelType w:val="multilevel"/>
     <w:tmpl w:val="F1C4A56E"/>
@@ -3388,19 +4118,19 @@
     </w:lvl>
   </w:abstractNum>
   <w:num w:numId="1">
-    <w:abstractNumId w:val="3"/>
+    <w:abstractNumId w:val="4"/>
   </w:num>
   <w:num w:numId="2">
-    <w:abstractNumId w:val="4"/>
+    <w:abstractNumId w:val="5"/>
   </w:num>
   <w:num w:numId="3">
-    <w:abstractNumId w:val="7"/>
+    <w:abstractNumId w:val="9"/>
   </w:num>
   <w:num w:numId="4">
-    <w:abstractNumId w:val="4"/>
+    <w:abstractNumId w:val="5"/>
   </w:num>
   <w:num w:numId="5">
-    <w:abstractNumId w:val="4"/>
+    <w:abstractNumId w:val="5"/>
   </w:num>
   <w:num w:numId="6">
     <w:abstractNumId w:val="0"/>
@@ -3409,12 +4139,18 @@
     <w:abstractNumId w:val="1"/>
   </w:num>
   <w:num w:numId="8">
-    <w:abstractNumId w:val="5"/>
+    <w:abstractNumId w:val="7"/>
   </w:num>
   <w:num w:numId="9">
+    <w:abstractNumId w:val="8"/>
+  </w:num>
+  <w:num w:numId="10">
+    <w:abstractNumId w:val="3"/>
+  </w:num>
+  <w:num w:numId="11">
     <w:abstractNumId w:val="6"/>
   </w:num>
-  <w:num w:numId="10">
+  <w:num w:numId="12">
     <w:abstractNumId w:val="2"/>
   </w:num>
 </w:numbering>

</xml_diff>

<commit_message>
Functions updated for simple simon
</commit_message>
<xml_diff>
--- a/public/Simple Simon Game.docx
+++ b/public/Simple Simon Game.docx
@@ -2827,8 +2827,8 @@
             <w:enabled/>
             <w:calcOnExit w:val="0"/>
             <w:checkBox>
-              <w:sizeAuto/>
-              <w:default w:val="0"/>
+              <w:size w:val="20"/>
+              <w:default w:val="1"/>
             </w:checkBox>
           </w:ffData>
         </w:fldChar>
@@ -2841,6 +2841,9 @@
         <w:fldChar w:fldCharType="end"/>
       </w:r>
       <w:bookmarkEnd w:id="0"/>
+      <w:r>
+        <w:t xml:space="preserve"> </w:t>
+      </w:r>
       <w:r>
         <w:t xml:space="preserve"> </w:t>
       </w:r>
@@ -2859,8 +2862,8 @@
             <w:enabled/>
             <w:calcOnExit w:val="0"/>
             <w:checkBox>
-              <w:sizeAuto/>
-              <w:default w:val="0"/>
+              <w:size w:val="20"/>
+              <w:default w:val="1"/>
             </w:checkBox>
           </w:ffData>
         </w:fldChar>
@@ -2877,27 +2880,30 @@
         <w:t xml:space="preserve"> </w:t>
       </w:r>
       <w:r>
+        <w:t xml:space="preserve"> </w:t>
+      </w:r>
+      <w:r>
         <w:t>Allow user input</w:t>
       </w:r>
     </w:p>
     <w:p>
       <w:pPr>
-        <w:ind w:left="720"/>
+        <w:ind w:firstLine="720"/>
       </w:pPr>
       <w:r>
         <w:fldChar w:fldCharType="begin">
           <w:ffData>
-            <w:name w:val="Check3"/>
+            <w:name w:val="Check7"/>
             <w:enabled/>
             <w:calcOnExit w:val="0"/>
             <w:checkBox>
-              <w:sizeAuto/>
-              <w:default w:val="0"/>
+              <w:size w:val="20"/>
+              <w:default w:val="1"/>
             </w:checkBox>
           </w:ffData>
         </w:fldChar>
       </w:r>
-      <w:bookmarkStart w:id="2" w:name="Check3"/>
+      <w:bookmarkStart w:id="2" w:name="Check7"/>
       <w:r>
         <w:instrText xml:space="preserve"> FORMCHECKBOX </w:instrText>
       </w:r>
@@ -2909,12 +2915,10 @@
         <w:t xml:space="preserve"> </w:t>
       </w:r>
       <w:r>
-        <w:t>Valida</w:t>
-      </w:r>
-      <w:bookmarkStart w:id="3" w:name="_GoBack"/>
-      <w:bookmarkEnd w:id="3"/>
-      <w:r>
-        <w:t>tion/comparison of the user input</w:t>
+        <w:t xml:space="preserve"> </w:t>
+      </w:r>
+      <w:r>
+        <w:t>Validation/comparison of the user input</w:t>
       </w:r>
     </w:p>
     <w:p>
@@ -2934,14 +2938,17 @@
           </w:ffData>
         </w:fldChar>
       </w:r>
-      <w:bookmarkStart w:id="4" w:name="Check4"/>
+      <w:bookmarkStart w:id="3" w:name="Check4"/>
       <w:r>
         <w:instrText xml:space="preserve"> FORMCHECKBOX </w:instrText>
       </w:r>
       <w:r>
         <w:fldChar w:fldCharType="end"/>
       </w:r>
-      <w:bookmarkEnd w:id="4"/>
+      <w:bookmarkEnd w:id="3"/>
+      <w:r>
+        <w:t xml:space="preserve"> </w:t>
+      </w:r>
       <w:r>
         <w:t xml:space="preserve"> </w:t>
       </w:r>
@@ -2957,6 +2964,152 @@
         <w:fldChar w:fldCharType="begin">
           <w:ffData>
             <w:name w:val="Check5"/>
+            <w:enabled/>
+            <w:calcOnExit w:val="0"/>
+            <w:checkBox>
+              <w:size w:val="20"/>
+              <w:default w:val="1"/>
+            </w:checkBox>
+          </w:ffData>
+        </w:fldChar>
+      </w:r>
+      <w:bookmarkStart w:id="4" w:name="Check5"/>
+      <w:r>
+        <w:instrText xml:space="preserve"> FORMCHECKBOX </w:instrText>
+      </w:r>
+      <w:r>
+        <w:fldChar w:fldCharType="end"/>
+      </w:r>
+      <w:bookmarkEnd w:id="4"/>
+      <w:r>
+        <w:t xml:space="preserve"> </w:t>
+      </w:r>
+      <w:r>
+        <w:t xml:space="preserve"> </w:t>
+      </w:r>
+      <w:r>
+        <w:t>Alert</w:t>
+      </w:r>
+      <w:r>
+        <w:t xml:space="preserve"> for rounds </w:t>
+      </w:r>
+      <w:r>
+        <w:t>– update “count” field</w:t>
+      </w:r>
+    </w:p>
+    <w:p>
+      <w:pPr>
+        <w:ind w:left="720"/>
+      </w:pPr>
+      <w:r>
+        <w:fldChar w:fldCharType="begin">
+          <w:ffData>
+            <w:name w:val="Check6"/>
+            <w:enabled/>
+            <w:calcOnExit w:val="0"/>
+            <w:checkBox>
+              <w:size w:val="20"/>
+              <w:default w:val="1"/>
+            </w:checkBox>
+          </w:ffData>
+        </w:fldChar>
+      </w:r>
+      <w:bookmarkStart w:id="5" w:name="Check6"/>
+      <w:r>
+        <w:instrText xml:space="preserve"> FORMCHECKBOX </w:instrText>
+      </w:r>
+      <w:r>
+        <w:fldChar w:fldCharType="end"/>
+      </w:r>
+      <w:bookmarkEnd w:id="5"/>
+      <w:r>
+        <w:t xml:space="preserve"> </w:t>
+      </w:r>
+      <w:r>
+        <w:t>“</w:t>
+      </w:r>
+      <w:r>
+        <w:t>Game over</w:t>
+      </w:r>
+      <w:r>
+        <w:t xml:space="preserve">” </w:t>
+      </w:r>
+      <w:r>
+        <w:t>status</w:t>
+      </w:r>
+      <w:r>
+        <w:t xml:space="preserve"> message</w:t>
+      </w:r>
+      <w:r>
+        <w:t xml:space="preserve"> on incorrect entry</w:t>
+      </w:r>
+    </w:p>
+    <w:p>
+      <w:pPr>
+        <w:ind w:left="720"/>
+      </w:pPr>
+      <w:r>
+        <w:fldChar w:fldCharType="begin">
+          <w:ffData>
+            <w:name w:val="Check8"/>
+            <w:enabled/>
+            <w:calcOnExit w:val="0"/>
+            <w:checkBox>
+              <w:size w:val="20"/>
+              <w:default w:val="1"/>
+            </w:checkBox>
+          </w:ffData>
+        </w:fldChar>
+      </w:r>
+      <w:bookmarkStart w:id="6" w:name="Check8"/>
+      <w:r>
+        <w:instrText xml:space="preserve"> FORMCHECKBOX </w:instrText>
+      </w:r>
+      <w:r>
+        <w:fldChar w:fldCharType="end"/>
+      </w:r>
+      <w:bookmarkEnd w:id="6"/>
+      <w:r>
+        <w:t xml:space="preserve">  Button light up on user input</w:t>
+      </w:r>
+    </w:p>
+    <w:p>
+      <w:pPr>
+        <w:ind w:left="720"/>
+      </w:pPr>
+      <w:r>
+        <w:fldChar w:fldCharType="begin">
+          <w:ffData>
+            <w:name w:val="Check9"/>
+            <w:enabled/>
+            <w:calcOnExit w:val="0"/>
+            <w:checkBox>
+              <w:size w:val="20"/>
+              <w:default w:val="1"/>
+            </w:checkBox>
+          </w:ffData>
+        </w:fldChar>
+      </w:r>
+      <w:bookmarkStart w:id="7" w:name="Check9"/>
+      <w:r>
+        <w:instrText xml:space="preserve"> FORMCHECKBOX </w:instrText>
+      </w:r>
+      <w:r>
+        <w:fldChar w:fldCharType="end"/>
+      </w:r>
+      <w:bookmarkEnd w:id="7"/>
+      <w:r>
+        <w:t xml:space="preserve">  Start disabled/enabled after game play start</w:t>
+      </w:r>
+    </w:p>
+    <w:p>
+      <w:pPr>
+        <w:ind w:left="720"/>
+      </w:pPr>
+      <w:r>
+        <w:fldChar w:fldCharType="begin">
+          <w:ffData>
+            <w:name w:val="Check10"/>
             <w:enabled/>
             <w:calcOnExit w:val="0"/>
             <w:checkBox>
@@ -2966,25 +3119,16 @@
           </w:ffData>
         </w:fldChar>
       </w:r>
-      <w:bookmarkStart w:id="5" w:name="Check5"/>
+      <w:bookmarkStart w:id="8" w:name="Check10"/>
       <w:r>
         <w:instrText xml:space="preserve"> FORMCHECKBOX </w:instrText>
       </w:r>
       <w:r>
         <w:fldChar w:fldCharType="end"/>
       </w:r>
-      <w:bookmarkEnd w:id="5"/>
-      <w:r>
-        <w:t xml:space="preserve"> </w:t>
-      </w:r>
-      <w:r>
-        <w:t>Alert</w:t>
-      </w:r>
-      <w:r>
-        <w:t xml:space="preserve"> for rounds </w:t>
-      </w:r>
-      <w:r>
-        <w:t>– update “count” field</w:t>
+      <w:bookmarkEnd w:id="8"/>
+      <w:r>
+        <w:t xml:space="preserve"> Add limit of 20 rounds to declare “Winner”</w:t>
       </w:r>
     </w:p>
     <w:p>
@@ -2994,7 +3138,7 @@
       <w:r>
         <w:fldChar w:fldCharType="begin">
           <w:ffData>
-            <w:name w:val="Check6"/>
+            <w:name w:val="Check11"/>
             <w:enabled/>
             <w:calcOnExit w:val="0"/>
             <w:checkBox>
@@ -3004,26 +3148,111 @@
           </w:ffData>
         </w:fldChar>
       </w:r>
-      <w:bookmarkStart w:id="6" w:name="Check6"/>
+      <w:bookmarkStart w:id="9" w:name="Check11"/>
       <w:r>
         <w:instrText xml:space="preserve"> FORMCHECKBOX </w:instrText>
       </w:r>
       <w:r>
         <w:fldChar w:fldCharType="end"/>
       </w:r>
-      <w:bookmarkEnd w:id="6"/>
-      <w:r>
-        <w:t xml:space="preserve"> </w:t>
-      </w:r>
-      <w:r>
-        <w:t xml:space="preserve">“Win” or “lose” </w:t>
-      </w:r>
-      <w:r>
-        <w:t>status</w:t>
-      </w:r>
-      <w:r>
-        <w:t xml:space="preserve"> message</w:t>
-      </w:r>
+      <w:bookmarkEnd w:id="9"/>
+      <w:r>
+        <w:t xml:space="preserve"> Increase speed after 10 rounds</w:t>
+      </w:r>
+    </w:p>
+    <w:p>
+      <w:pPr>
+        <w:ind w:left="720"/>
+      </w:pPr>
+      <w:r>
+        <w:fldChar w:fldCharType="begin">
+          <w:ffData>
+            <w:name w:val="Check12"/>
+            <w:enabled/>
+            <w:calcOnExit w:val="0"/>
+            <w:checkBox>
+              <w:sizeAuto/>
+              <w:default w:val="0"/>
+            </w:checkBox>
+          </w:ffData>
+        </w:fldChar>
+      </w:r>
+      <w:bookmarkStart w:id="10" w:name="Check12"/>
+      <w:r>
+        <w:instrText xml:space="preserve"> FORMCHECKBOX </w:instrText>
+      </w:r>
+      <w:r>
+        <w:fldChar w:fldCharType="end"/>
+      </w:r>
+      <w:bookmarkEnd w:id="10"/>
+      <w:r>
+        <w:t xml:space="preserve"> background image or color</w:t>
+      </w:r>
+    </w:p>
+    <w:p>
+      <w:pPr>
+        <w:ind w:left="720"/>
+      </w:pPr>
+      <w:r>
+        <w:fldChar w:fldCharType="begin">
+          <w:ffData>
+            <w:name w:val="Check13"/>
+            <w:enabled/>
+            <w:calcOnExit w:val="0"/>
+            <w:checkBox>
+              <w:sizeAuto/>
+              <w:default w:val="0"/>
+            </w:checkBox>
+          </w:ffData>
+        </w:fldChar>
+      </w:r>
+      <w:bookmarkStart w:id="11" w:name="Check13"/>
+      <w:r>
+        <w:instrText xml:space="preserve"> FORMCHECKBOX </w:instrText>
+      </w:r>
+      <w:r>
+        <w:fldChar w:fldCharType="end"/>
+      </w:r>
+      <w:bookmarkEnd w:id="11"/>
+      <w:r>
+        <w:t xml:space="preserve"> button styling</w:t>
+      </w:r>
+    </w:p>
+    <w:p>
+      <w:pPr>
+        <w:ind w:left="720"/>
+      </w:pPr>
+      <w:r>
+        <w:fldChar w:fldCharType="begin">
+          <w:ffData>
+            <w:name w:val="Check14"/>
+            <w:enabled/>
+            <w:calcOnExit w:val="0"/>
+            <w:checkBox>
+              <w:sizeAuto/>
+              <w:default w:val="0"/>
+            </w:checkBox>
+          </w:ffData>
+        </w:fldChar>
+      </w:r>
+      <w:bookmarkStart w:id="12" w:name="Check14"/>
+      <w:r>
+        <w:instrText xml:space="preserve"> FORMCHECKBOX </w:instrText>
+      </w:r>
+      <w:r>
+        <w:fldChar w:fldCharType="end"/>
+      </w:r>
+      <w:bookmarkEnd w:id="12"/>
+      <w:r>
+        <w:t xml:space="preserve"> add something visually fun to styling</w:t>
+      </w:r>
+      <w:bookmarkStart w:id="13" w:name="_GoBack"/>
+      <w:bookmarkEnd w:id="13"/>
+    </w:p>
+    <w:p>
+      <w:pPr>
+        <w:ind w:left="720"/>
+      </w:pPr>
     </w:p>
     <w:sectPr>
       <w:pgSz w:w="12240" w:h="15840"/>

</xml_diff>

<commit_message>
SIMPLE SIMON - Status updates - planning step & font download
</commit_message>
<xml_diff>
--- a/public/Simple Simon Game.docx
+++ b/public/Simple Simon Game.docx
@@ -54,8 +54,13 @@
     </w:p>
     <w:p>
       <w:r>
-        <w:t xml:space="preserve"> +        1) Set up enviroment</w:t>
-      </w:r>
+        <w:t xml:space="preserve"> +        1) Set up </w:t>
+      </w:r>
+      <w:proofErr w:type="spellStart"/>
+      <w:r>
+        <w:t>enviroment</w:t>
+      </w:r>
+      <w:proofErr w:type="spellEnd"/>
     </w:p>
     <w:p>
       <w:r>
@@ -104,7 +109,15 @@
     </w:p>
     <w:p>
       <w:r>
-        <w:t xml:space="preserve"> +        One person write code (driver)</w:t>
+        <w:t xml:space="preserve"> +        One person </w:t>
+      </w:r>
+      <w:proofErr w:type="gramStart"/>
+      <w:r>
+        <w:t>write</w:t>
+      </w:r>
+      <w:proofErr w:type="gramEnd"/>
+      <w:r>
+        <w:t xml:space="preserve"> code (driver)</w:t>
       </w:r>
     </w:p>
     <w:p>
@@ -129,7 +142,20 @@
     </w:p>
     <w:p>
       <w:r>
-        <w:t xml:space="preserve"> +    - Don't use eval()</w:t>
+        <w:t xml:space="preserve"> +    - Don't use </w:t>
+      </w:r>
+      <w:proofErr w:type="spellStart"/>
+      <w:proofErr w:type="gramStart"/>
+      <w:r>
+        <w:t>eval</w:t>
+      </w:r>
+      <w:proofErr w:type="spellEnd"/>
+      <w:r>
+        <w:t>(</w:t>
+      </w:r>
+      <w:proofErr w:type="gramEnd"/>
+      <w:r>
+        <w:t>)</w:t>
       </w:r>
     </w:p>
     <w:p>
@@ -275,7 +301,15 @@
     </w:p>
     <w:p>
       <w:r>
-        <w:t xml:space="preserve"> +        1) Go to your organizations page and simple-simon repo</w:t>
+        <w:t xml:space="preserve"> +        1) Go to your organizations page and simple-</w:t>
+      </w:r>
+      <w:proofErr w:type="spellStart"/>
+      <w:r>
+        <w:t>simon</w:t>
+      </w:r>
+      <w:proofErr w:type="spellEnd"/>
+      <w:r>
+        <w:t xml:space="preserve"> repo</w:t>
       </w:r>
     </w:p>
     <w:p>
@@ -285,12 +319,36 @@
     </w:p>
     <w:p>
       <w:r>
-        <w:t xml:space="preserve"> +        3) cd into ~/vagrant-lamp/sites/simplesimon.dev folder</w:t>
-      </w:r>
-    </w:p>
-    <w:p>
-      <w:r>
-        <w:t xml:space="preserve"> +        4) Type "rm -rf public"</w:t>
+        <w:t xml:space="preserve"> +        3) cd into ~/vagrant-lamp/sites/</w:t>
+      </w:r>
+      <w:proofErr w:type="spellStart"/>
+      <w:r>
+        <w:t>simplesimon.dev</w:t>
+      </w:r>
+      <w:proofErr w:type="spellEnd"/>
+      <w:r>
+        <w:t xml:space="preserve"> folder</w:t>
+      </w:r>
+    </w:p>
+    <w:p>
+      <w:r>
+        <w:t xml:space="preserve"> +        4) Type "</w:t>
+      </w:r>
+      <w:proofErr w:type="spellStart"/>
+      <w:r>
+        <w:t>rm</w:t>
+      </w:r>
+      <w:proofErr w:type="spellEnd"/>
+      <w:r>
+        <w:t xml:space="preserve"> -</w:t>
+      </w:r>
+      <w:proofErr w:type="spellStart"/>
+      <w:r>
+        <w:t>rf</w:t>
+      </w:r>
+      <w:proofErr w:type="spellEnd"/>
+      <w:r>
+        <w:t xml:space="preserve"> public"</w:t>
       </w:r>
     </w:p>
     <w:p>
@@ -300,22 +358,101 @@
     </w:p>
     <w:p>
       <w:r>
-        <w:t xml:space="preserve"> +        6) Type "git clone [paste address here] ."  (no actual square brackets should be around the address and don't forget the dot)</w:t>
-      </w:r>
-    </w:p>
-    <w:p>
-      <w:r>
-        <w:t xml:space="preserve"> +        7) Type "subl .gitignore" and hit enter then save and close the empty file</w:t>
-      </w:r>
-    </w:p>
-    <w:p>
-      <w:r>
-        <w:t xml:space="preserve"> +        8) Add and commit .gitignore file</w:t>
-      </w:r>
-    </w:p>
-    <w:p>
-      <w:r>
-        <w:t xml:space="preserve"> +        9) cd into the public folder and use the "mkdir" to create folders for css, js, img, and sound</w:t>
+        <w:t xml:space="preserve"> +        6) Type "</w:t>
+      </w:r>
+      <w:proofErr w:type="spellStart"/>
+      <w:r>
+        <w:t>git</w:t>
+      </w:r>
+      <w:proofErr w:type="spellEnd"/>
+      <w:r>
+        <w:t xml:space="preserve"> clone [paste address here</w:t>
+      </w:r>
+      <w:proofErr w:type="gramStart"/>
+      <w:r>
+        <w:t>] .</w:t>
+      </w:r>
+      <w:proofErr w:type="gramEnd"/>
+      <w:r>
+        <w:t>"  (no actual square brackets should be around the address and don't forget the dot)</w:t>
+      </w:r>
+    </w:p>
+    <w:p>
+      <w:r>
+        <w:t xml:space="preserve"> +        7) Type "</w:t>
+      </w:r>
+      <w:proofErr w:type="spellStart"/>
+      <w:proofErr w:type="gramStart"/>
+      <w:r>
+        <w:t>subl</w:t>
+      </w:r>
+      <w:proofErr w:type="spellEnd"/>
+      <w:r>
+        <w:t xml:space="preserve"> .</w:t>
+      </w:r>
+      <w:proofErr w:type="spellStart"/>
+      <w:r>
+        <w:t>gitignore</w:t>
+      </w:r>
+      <w:proofErr w:type="spellEnd"/>
+      <w:proofErr w:type="gramEnd"/>
+      <w:r>
+        <w:t>" and hit enter then save and close the empty file</w:t>
+      </w:r>
+    </w:p>
+    <w:p>
+      <w:r>
+        <w:t xml:space="preserve"> +        8) Add and </w:t>
+      </w:r>
+      <w:proofErr w:type="gramStart"/>
+      <w:r>
+        <w:t>commit .</w:t>
+      </w:r>
+      <w:proofErr w:type="spellStart"/>
+      <w:r>
+        <w:t>gitignore</w:t>
+      </w:r>
+      <w:proofErr w:type="spellEnd"/>
+      <w:proofErr w:type="gramEnd"/>
+      <w:r>
+        <w:t xml:space="preserve"> file</w:t>
+      </w:r>
+    </w:p>
+    <w:p>
+      <w:r>
+        <w:t xml:space="preserve"> +        9) cd into the public folder and use the "</w:t>
+      </w:r>
+      <w:proofErr w:type="spellStart"/>
+      <w:r>
+        <w:t>mkdir</w:t>
+      </w:r>
+      <w:proofErr w:type="spellEnd"/>
+      <w:r>
+        <w:t xml:space="preserve">" to create folders for </w:t>
+      </w:r>
+      <w:proofErr w:type="spellStart"/>
+      <w:r>
+        <w:t>css</w:t>
+      </w:r>
+      <w:proofErr w:type="spellEnd"/>
+      <w:r>
+        <w:t xml:space="preserve">, </w:t>
+      </w:r>
+      <w:proofErr w:type="spellStart"/>
+      <w:r>
+        <w:t>js</w:t>
+      </w:r>
+      <w:proofErr w:type="spellEnd"/>
+      <w:r>
+        <w:t xml:space="preserve">, </w:t>
+      </w:r>
+      <w:proofErr w:type="spellStart"/>
+      <w:r>
+        <w:t>img</w:t>
+      </w:r>
+      <w:proofErr w:type="spellEnd"/>
+      <w:r>
+        <w:t>, and sound</w:t>
       </w:r>
     </w:p>
     <w:p>
@@ -335,7 +472,15 @@
     </w:p>
     <w:p>
       <w:r>
-        <w:t xml:space="preserve"> +        13) Once all additional files and folders are added and committed, type "git push origin master" and hit enter</w:t>
+        <w:t xml:space="preserve"> +        13) Once all additional files and folders are added and committed, type "</w:t>
+      </w:r>
+      <w:proofErr w:type="spellStart"/>
+      <w:r>
+        <w:t>git</w:t>
+      </w:r>
+      <w:proofErr w:type="spellEnd"/>
+      <w:r>
+        <w:t xml:space="preserve"> push origin master" and hit enter</w:t>
       </w:r>
     </w:p>
     <w:p>
@@ -350,7 +495,15 @@
     </w:p>
     <w:p>
       <w:r>
-        <w:t xml:space="preserve"> +        1) Type "git pull origin master" and hit enter</w:t>
+        <w:t xml:space="preserve"> +        1) Type "</w:t>
+      </w:r>
+      <w:proofErr w:type="spellStart"/>
+      <w:r>
+        <w:t>git</w:t>
+      </w:r>
+      <w:proofErr w:type="spellEnd"/>
+      <w:r>
+        <w:t xml:space="preserve"> pull origin master" and hit enter</w:t>
       </w:r>
     </w:p>
     <w:p>
@@ -365,7 +518,15 @@
     </w:p>
     <w:p>
       <w:r>
-        <w:t xml:space="preserve"> +        4) Type git push origin master</w:t>
+        <w:t xml:space="preserve"> +        4) Type </w:t>
+      </w:r>
+      <w:proofErr w:type="spellStart"/>
+      <w:r>
+        <w:t>git</w:t>
+      </w:r>
+      <w:proofErr w:type="spellEnd"/>
+      <w:r>
+        <w:t xml:space="preserve"> push origin master</w:t>
       </w:r>
     </w:p>
     <w:p>
@@ -380,7 +541,15 @@
     </w:p>
     <w:p>
       <w:r>
-        <w:t xml:space="preserve"> +        1) Type "git pull origin master" and hit enter</w:t>
+        <w:t xml:space="preserve"> +        1) Type "</w:t>
+      </w:r>
+      <w:proofErr w:type="spellStart"/>
+      <w:r>
+        <w:t>git</w:t>
+      </w:r>
+      <w:proofErr w:type="spellEnd"/>
+      <w:r>
+        <w:t xml:space="preserve"> pull origin master" and hit enter</w:t>
       </w:r>
     </w:p>
     <w:p>
@@ -455,7 +624,15 @@
     </w:p>
     <w:p>
       <w:r>
-        <w:t xml:space="preserve"> +    Once the project is adequetly planned, begin pair programming, using the curriculum steps as a guide.</w:t>
+        <w:t xml:space="preserve"> +    Once the project is </w:t>
+      </w:r>
+      <w:proofErr w:type="spellStart"/>
+      <w:r>
+        <w:t>adequetly</w:t>
+      </w:r>
+      <w:proofErr w:type="spellEnd"/>
+      <w:r>
+        <w:t xml:space="preserve"> planned, begin pair programming, using the curriculum steps as a guide.</w:t>
       </w:r>
     </w:p>
     <w:p>
@@ -1318,7 +1495,31 @@
           <w:sz w:val="24"/>
           <w:szCs w:val="24"/>
         </w:rPr>
-        <w:t>Use divs &amp; input boxes to start</w:t>
+        <w:t xml:space="preserve">Use </w:t>
+      </w:r>
+      <w:proofErr w:type="spellStart"/>
+      <w:r>
+        <w:rPr>
+          <w:rFonts w:ascii="Helvetica Neue" w:eastAsia="Times New Roman" w:hAnsi="Helvetica Neue" w:cs="Times New Roman"/>
+          <w:iCs w:val="0"/>
+          <w:color w:val="333333"/>
+          <w:spacing w:val="3"/>
+          <w:sz w:val="24"/>
+          <w:szCs w:val="24"/>
+        </w:rPr>
+        <w:t>divs</w:t>
+      </w:r>
+      <w:proofErr w:type="spellEnd"/>
+      <w:r>
+        <w:rPr>
+          <w:rFonts w:ascii="Helvetica Neue" w:eastAsia="Times New Roman" w:hAnsi="Helvetica Neue" w:cs="Times New Roman"/>
+          <w:iCs w:val="0"/>
+          <w:color w:val="333333"/>
+          <w:spacing w:val="3"/>
+          <w:sz w:val="24"/>
+          <w:szCs w:val="24"/>
+        </w:rPr>
+        <w:t xml:space="preserve"> &amp; input boxes to start</w:t>
       </w:r>
     </w:p>
     <w:p>
@@ -1349,7 +1550,31 @@
           <w:sz w:val="24"/>
           <w:szCs w:val="24"/>
         </w:rPr>
-        <w:t>Empty divs as placeholders for the sound file</w:t>
+        <w:t xml:space="preserve">Empty </w:t>
+      </w:r>
+      <w:proofErr w:type="spellStart"/>
+      <w:r>
+        <w:rPr>
+          <w:rFonts w:ascii="Helvetica Neue" w:eastAsia="Times New Roman" w:hAnsi="Helvetica Neue" w:cs="Times New Roman"/>
+          <w:iCs w:val="0"/>
+          <w:color w:val="333333"/>
+          <w:spacing w:val="3"/>
+          <w:sz w:val="24"/>
+          <w:szCs w:val="24"/>
+        </w:rPr>
+        <w:t>divs</w:t>
+      </w:r>
+      <w:proofErr w:type="spellEnd"/>
+      <w:r>
+        <w:rPr>
+          <w:rFonts w:ascii="Helvetica Neue" w:eastAsia="Times New Roman" w:hAnsi="Helvetica Neue" w:cs="Times New Roman"/>
+          <w:iCs w:val="0"/>
+          <w:color w:val="333333"/>
+          <w:spacing w:val="3"/>
+          <w:sz w:val="24"/>
+          <w:szCs w:val="24"/>
+        </w:rPr>
+        <w:t xml:space="preserve"> as placeholders for the sound file</w:t>
       </w:r>
     </w:p>
     <w:p>
@@ -1780,6 +2005,7 @@
         </w:rPr>
         <w:t xml:space="preserve">color </w:t>
       </w:r>
+      <w:proofErr w:type="gramStart"/>
       <w:r>
         <w:rPr>
           <w:rFonts w:ascii="Helvetica Neue" w:eastAsia="Times New Roman" w:hAnsi="Helvetica Neue" w:cs="Times New Roman"/>
@@ -1811,7 +2037,19 @@
           <w:sz w:val="24"/>
           <w:szCs w:val="24"/>
         </w:rPr>
-        <w:t xml:space="preserve"> user input </w:t>
+        <w:t xml:space="preserve"> user</w:t>
+      </w:r>
+      <w:proofErr w:type="gramEnd"/>
+      <w:r>
+        <w:rPr>
+          <w:rFonts w:ascii="Helvetica Neue" w:eastAsia="Times New Roman" w:hAnsi="Helvetica Neue" w:cs="Times New Roman"/>
+          <w:iCs w:val="0"/>
+          <w:color w:val="333333"/>
+          <w:spacing w:val="3"/>
+          <w:sz w:val="24"/>
+          <w:szCs w:val="24"/>
+        </w:rPr>
+        <w:t xml:space="preserve"> input </w:t>
       </w:r>
       <w:r>
         <w:rPr>
@@ -2450,8 +2688,13 @@
           <w:numId w:val="10"/>
         </w:numPr>
       </w:pPr>
-      <w:r>
-        <w:t xml:space="preserve">var </w:t>
+      <w:proofErr w:type="spellStart"/>
+      <w:r>
+        <w:t>var</w:t>
+      </w:r>
+      <w:proofErr w:type="spellEnd"/>
+      <w:r>
+        <w:t xml:space="preserve"> </w:t>
       </w:r>
       <w:r>
         <w:t>colors = [red, green, blue, yellow] (an array)</w:t>
@@ -2465,8 +2708,13 @@
           <w:numId w:val="10"/>
         </w:numPr>
       </w:pPr>
-      <w:r>
-        <w:t>var rounds = 1-20</w:t>
+      <w:proofErr w:type="spellStart"/>
+      <w:r>
+        <w:t>var</w:t>
+      </w:r>
+      <w:proofErr w:type="spellEnd"/>
+      <w:r>
+        <w:t xml:space="preserve"> rounds = 1-20</w:t>
       </w:r>
     </w:p>
     <w:p>
@@ -2508,7 +2756,44 @@
         </w:numPr>
       </w:pPr>
       <w:r>
-        <w:t>For (var i = 0;  i &lt; 21; i++)</w:t>
+        <w:t>For (</w:t>
+      </w:r>
+      <w:proofErr w:type="spellStart"/>
+      <w:r>
+        <w:t>var</w:t>
+      </w:r>
+      <w:proofErr w:type="spellEnd"/>
+      <w:r>
+        <w:t xml:space="preserve"> </w:t>
+      </w:r>
+      <w:proofErr w:type="spellStart"/>
+      <w:r>
+        <w:t>i</w:t>
+      </w:r>
+      <w:proofErr w:type="spellEnd"/>
+      <w:r>
+        <w:t xml:space="preserve"> = </w:t>
+      </w:r>
+      <w:proofErr w:type="gramStart"/>
+      <w:r>
+        <w:t xml:space="preserve">0;  </w:t>
+      </w:r>
+      <w:proofErr w:type="spellStart"/>
+      <w:r>
+        <w:t>i</w:t>
+      </w:r>
+      <w:proofErr w:type="spellEnd"/>
+      <w:proofErr w:type="gramEnd"/>
+      <w:r>
+        <w:t xml:space="preserve"> &lt; 21; </w:t>
+      </w:r>
+      <w:proofErr w:type="spellStart"/>
+      <w:r>
+        <w:t>i</w:t>
+      </w:r>
+      <w:proofErr w:type="spellEnd"/>
+      <w:r>
+        <w:t>++)</w:t>
       </w:r>
     </w:p>
     <w:p>
@@ -2525,13 +2810,15 @@
       </w:pPr>
     </w:p>
     <w:p/>
-    <w:p/>
     <w:p>
       <w:r>
         <w:t>7/12/2017 – PENDING TASKS</w:t>
       </w:r>
     </w:p>
     <w:p>
+      <w:r>
+        <w:t xml:space="preserve">Curriculum </w:t>
+      </w:r>
       <w:r>
         <w:t>Required Steps:</w:t>
       </w:r>
@@ -2648,41 +2935,6 @@
       <w:r>
         <w:fldChar w:fldCharType="begin">
           <w:ffData>
-            <w:name w:val="Check4"/>
-            <w:enabled/>
-            <w:calcOnExit w:val="0"/>
-            <w:checkBox>
-              <w:sizeAuto/>
-              <w:default w:val="0"/>
-            </w:checkBox>
-          </w:ffData>
-        </w:fldChar>
-      </w:r>
-      <w:bookmarkStart w:id="3" w:name="Check4"/>
-      <w:r>
-        <w:instrText xml:space="preserve"> FORMCHECKBOX </w:instrText>
-      </w:r>
-      <w:r>
-        <w:fldChar w:fldCharType="end"/>
-      </w:r>
-      <w:bookmarkEnd w:id="3"/>
-      <w:r>
-        <w:t xml:space="preserve"> </w:t>
-      </w:r>
-      <w:r>
-        <w:t xml:space="preserve"> </w:t>
-      </w:r>
-      <w:r>
-        <w:t>Add audio files</w:t>
-      </w:r>
-    </w:p>
-    <w:p>
-      <w:pPr>
-        <w:ind w:left="720"/>
-      </w:pPr>
-      <w:r>
-        <w:fldChar w:fldCharType="begin">
-          <w:ffData>
             <w:name w:val="Check5"/>
             <w:enabled/>
             <w:calcOnExit w:val="0"/>
@@ -2693,14 +2945,14 @@
           </w:ffData>
         </w:fldChar>
       </w:r>
-      <w:bookmarkStart w:id="4" w:name="Check5"/>
+      <w:bookmarkStart w:id="3" w:name="Check5"/>
       <w:r>
         <w:instrText xml:space="preserve"> FORMCHECKBOX </w:instrText>
       </w:r>
       <w:r>
         <w:fldChar w:fldCharType="end"/>
       </w:r>
-      <w:bookmarkEnd w:id="4"/>
+      <w:bookmarkEnd w:id="3"/>
       <w:r>
         <w:t xml:space="preserve"> </w:t>
       </w:r>
@@ -2734,14 +2986,14 @@
           </w:ffData>
         </w:fldChar>
       </w:r>
-      <w:bookmarkStart w:id="5" w:name="Check6"/>
+      <w:bookmarkStart w:id="4" w:name="Check6"/>
       <w:r>
         <w:instrText xml:space="preserve"> FORMCHECKBOX </w:instrText>
       </w:r>
       <w:r>
         <w:fldChar w:fldCharType="end"/>
       </w:r>
-      <w:bookmarkEnd w:id="5"/>
+      <w:bookmarkEnd w:id="4"/>
       <w:r>
         <w:t xml:space="preserve"> </w:t>
       </w:r>
@@ -2781,14 +3033,14 @@
           </w:ffData>
         </w:fldChar>
       </w:r>
-      <w:bookmarkStart w:id="6" w:name="Check8"/>
+      <w:bookmarkStart w:id="5" w:name="Check8"/>
       <w:r>
         <w:instrText xml:space="preserve"> FORMCHECKBOX </w:instrText>
       </w:r>
       <w:r>
         <w:fldChar w:fldCharType="end"/>
       </w:r>
-      <w:bookmarkEnd w:id="6"/>
+      <w:bookmarkEnd w:id="5"/>
       <w:r>
         <w:t xml:space="preserve">  Button light up on user input</w:t>
       </w:r>
@@ -2810,16 +3062,121 @@
           </w:ffData>
         </w:fldChar>
       </w:r>
-      <w:bookmarkStart w:id="7" w:name="Check9"/>
+      <w:bookmarkStart w:id="6" w:name="Check9"/>
       <w:r>
         <w:instrText xml:space="preserve"> FORMCHECKBOX </w:instrText>
       </w:r>
       <w:r>
         <w:fldChar w:fldCharType="end"/>
       </w:r>
+      <w:bookmarkEnd w:id="6"/>
+      <w:r>
+        <w:t xml:space="preserve">  Start disabled/enabled after game play start</w:t>
+      </w:r>
+    </w:p>
+    <w:p>
+      <w:pPr>
+        <w:ind w:left="720"/>
+      </w:pPr>
+      <w:r>
+        <w:fldChar w:fldCharType="begin">
+          <w:ffData>
+            <w:name w:val="Check15"/>
+            <w:enabled/>
+            <w:calcOnExit w:val="0"/>
+            <w:checkBox>
+              <w:size w:val="20"/>
+              <w:default w:val="1"/>
+            </w:checkBox>
+          </w:ffData>
+        </w:fldChar>
+      </w:r>
+      <w:bookmarkStart w:id="7" w:name="Check15"/>
+      <w:r>
+        <w:instrText xml:space="preserve"> FORMCHECKBOX </w:instrText>
+      </w:r>
+      <w:r>
+        <w:fldChar w:fldCharType="end"/>
+      </w:r>
       <w:bookmarkEnd w:id="7"/>
       <w:r>
-        <w:t xml:space="preserve">  Start disabled/enabled after game play start</w:t>
+        <w:t xml:space="preserve"> Reset count</w:t>
+      </w:r>
+    </w:p>
+    <w:bookmarkStart w:id="8" w:name="_GoBack"/>
+    <w:p>
+      <w:pPr>
+        <w:ind w:left="720"/>
+      </w:pPr>
+      <w:r>
+        <w:fldChar w:fldCharType="begin">
+          <w:ffData>
+            <w:name w:val="Check17"/>
+            <w:enabled/>
+            <w:calcOnExit w:val="0"/>
+            <w:checkBox>
+              <w:size w:val="20"/>
+              <w:default w:val="1"/>
+            </w:checkBox>
+          </w:ffData>
+        </w:fldChar>
+      </w:r>
+      <w:bookmarkStart w:id="9" w:name="Check17"/>
+      <w:r>
+        <w:instrText xml:space="preserve"> FORMCHECKBOX </w:instrText>
+      </w:r>
+      <w:r>
+        <w:fldChar w:fldCharType="end"/>
+      </w:r>
+      <w:bookmarkEnd w:id="9"/>
+      <w:bookmarkEnd w:id="8"/>
+      <w:r>
+        <w:t xml:space="preserve"> Display message – “</w:t>
+      </w:r>
+      <w:r>
+        <w:t>Follow</w:t>
+      </w:r>
+      <w:r>
+        <w:t xml:space="preserve"> the sequence”</w:t>
+      </w:r>
+    </w:p>
+    <w:p>
+      <w:pPr>
+        <w:ind w:left="720"/>
+      </w:pPr>
+    </w:p>
+    <w:p>
+      <w:r>
+        <w:t>Additional Styling/Wish List:</w:t>
+      </w:r>
+    </w:p>
+    <w:p>
+      <w:pPr>
+        <w:ind w:left="720"/>
+      </w:pPr>
+      <w:r>
+        <w:fldChar w:fldCharType="begin">
+          <w:ffData>
+            <w:name w:val="Check4"/>
+            <w:enabled/>
+            <w:calcOnExit w:val="0"/>
+            <w:checkBox>
+              <w:size w:val="20"/>
+              <w:default w:val="1"/>
+            </w:checkBox>
+          </w:ffData>
+        </w:fldChar>
+      </w:r>
+      <w:bookmarkStart w:id="10" w:name="Check4"/>
+      <w:r>
+        <w:instrText xml:space="preserve"> FORMCHECKBOX </w:instrText>
+      </w:r>
+      <w:r>
+        <w:fldChar w:fldCharType="end"/>
+      </w:r>
+      <w:bookmarkEnd w:id="10"/>
+      <w:r>
+        <w:t xml:space="preserve">  Add audio files</w:t>
       </w:r>
     </w:p>
     <w:p>
@@ -2839,58 +3196,23 @@
           </w:ffData>
         </w:fldChar>
       </w:r>
-      <w:bookmarkStart w:id="8" w:name="Check10"/>
+      <w:bookmarkStart w:id="11" w:name="Check10"/>
       <w:r>
         <w:instrText xml:space="preserve"> FORMCHECKBOX </w:instrText>
       </w:r>
       <w:r>
         <w:fldChar w:fldCharType="end"/>
       </w:r>
-      <w:bookmarkEnd w:id="8"/>
-      <w:r>
-        <w:t xml:space="preserve"> Add limit of 20 rounds to declare “Winner”</w:t>
-      </w:r>
-    </w:p>
-    <w:p>
-      <w:pPr>
-        <w:ind w:left="720"/>
-      </w:pPr>
-      <w:r>
-        <w:fldChar w:fldCharType="begin">
-          <w:ffData>
-            <w:name w:val="Check15"/>
-            <w:enabled/>
-            <w:calcOnExit w:val="0"/>
-            <w:checkBox>
-              <w:size w:val="20"/>
-              <w:default w:val="1"/>
-            </w:checkBox>
-          </w:ffData>
-        </w:fldChar>
-      </w:r>
-      <w:bookmarkStart w:id="9" w:name="Check15"/>
-      <w:r>
-        <w:instrText xml:space="preserve"> FORMCHECKBOX </w:instrText>
-      </w:r>
-      <w:r>
-        <w:fldChar w:fldCharType="end"/>
-      </w:r>
-      <w:bookmarkEnd w:id="9"/>
-      <w:r>
-        <w:t xml:space="preserve"> Reset count</w:t>
-      </w:r>
-    </w:p>
-    <w:p>
-      <w:pPr>
-        <w:ind w:left="720"/>
-      </w:pPr>
-    </w:p>
-    <w:p>
-      <w:r>
-        <w:t>Additional Styling/Wish List:</w:t>
-      </w:r>
-      <w:bookmarkStart w:id="10" w:name="_GoBack"/>
-      <w:bookmarkEnd w:id="10"/>
+      <w:bookmarkEnd w:id="11"/>
+      <w:r>
+        <w:t xml:space="preserve"> </w:t>
+      </w:r>
+      <w:r>
+        <w:t xml:space="preserve"> </w:t>
+      </w:r>
+      <w:r>
+        <w:t>Add limit of 20 rounds to declare “Winner”</w:t>
+      </w:r>
     </w:p>
     <w:p>
       <w:pPr>
@@ -2909,16 +3231,22 @@
           </w:ffData>
         </w:fldChar>
       </w:r>
-      <w:bookmarkStart w:id="11" w:name="Check11"/>
+      <w:bookmarkStart w:id="12" w:name="Check11"/>
       <w:r>
         <w:instrText xml:space="preserve"> FORMCHECKBOX </w:instrText>
       </w:r>
       <w:r>
         <w:fldChar w:fldCharType="end"/>
       </w:r>
-      <w:bookmarkEnd w:id="11"/>
-      <w:r>
-        <w:t xml:space="preserve"> Increase speed after 10 rounds</w:t>
+      <w:bookmarkEnd w:id="12"/>
+      <w:r>
+        <w:t xml:space="preserve"> </w:t>
+      </w:r>
+      <w:r>
+        <w:t xml:space="preserve"> </w:t>
+      </w:r>
+      <w:r>
+        <w:t>Increase speed after 10 rounds</w:t>
       </w:r>
     </w:p>
     <w:p>
@@ -2938,16 +3266,22 @@
           </w:ffData>
         </w:fldChar>
       </w:r>
-      <w:bookmarkStart w:id="12" w:name="Check12"/>
+      <w:bookmarkStart w:id="13" w:name="Check12"/>
       <w:r>
         <w:instrText xml:space="preserve"> FORMCHECKBOX </w:instrText>
       </w:r>
       <w:r>
         <w:fldChar w:fldCharType="end"/>
       </w:r>
-      <w:bookmarkEnd w:id="12"/>
-      <w:r>
-        <w:t xml:space="preserve"> background image or color</w:t>
+      <w:bookmarkEnd w:id="13"/>
+      <w:r>
+        <w:t xml:space="preserve"> </w:t>
+      </w:r>
+      <w:r>
+        <w:t xml:space="preserve"> </w:t>
+      </w:r>
+      <w:r>
+        <w:t>background image or color</w:t>
       </w:r>
     </w:p>
     <w:p>
@@ -2967,16 +3301,22 @@
           </w:ffData>
         </w:fldChar>
       </w:r>
-      <w:bookmarkStart w:id="13" w:name="Check13"/>
+      <w:bookmarkStart w:id="14" w:name="Check13"/>
       <w:r>
         <w:instrText xml:space="preserve"> FORMCHECKBOX </w:instrText>
       </w:r>
       <w:r>
         <w:fldChar w:fldCharType="end"/>
       </w:r>
-      <w:bookmarkEnd w:id="13"/>
-      <w:r>
-        <w:t xml:space="preserve"> button styling</w:t>
+      <w:bookmarkEnd w:id="14"/>
+      <w:r>
+        <w:t xml:space="preserve"> </w:t>
+      </w:r>
+      <w:r>
+        <w:t xml:space="preserve"> </w:t>
+      </w:r>
+      <w:r>
+        <w:t>button styling</w:t>
       </w:r>
     </w:p>
     <w:p>
@@ -2996,16 +3336,25 @@
           </w:ffData>
         </w:fldChar>
       </w:r>
-      <w:bookmarkStart w:id="14" w:name="Check14"/>
+      <w:bookmarkStart w:id="15" w:name="Check14"/>
       <w:r>
         <w:instrText xml:space="preserve"> FORMCHECKBOX </w:instrText>
       </w:r>
       <w:r>
         <w:fldChar w:fldCharType="end"/>
       </w:r>
-      <w:bookmarkEnd w:id="14"/>
-      <w:r>
-        <w:t xml:space="preserve"> add something visually fun to styling</w:t>
+      <w:bookmarkEnd w:id="15"/>
+      <w:r>
+        <w:t xml:space="preserve"> </w:t>
+      </w:r>
+      <w:r>
+        <w:t xml:space="preserve"> A</w:t>
+      </w:r>
+      <w:r>
+        <w:t>dd something visually fun to styling</w:t>
+      </w:r>
+      <w:r>
+        <w:t xml:space="preserve"> – add button disappear or spin</w:t>
       </w:r>
     </w:p>
     <w:p>

</xml_diff>